<commit_message>
Game Design doc completely finished
</commit_message>
<xml_diff>
--- a/Game Design Document/Game Design.docx
+++ b/Game Design Document/Game Design.docx
@@ -75,23 +75,7 @@
           <w:sz w:val="24"/>
           <w:szCs w:val="24"/>
         </w:rPr>
-        <w:t xml:space="preserve"> and so it is a Shoot ‘</w:t>
-      </w:r>
-      <w:proofErr w:type="spellStart"/>
-      <w:r>
-        <w:rPr>
-          <w:sz w:val="24"/>
-          <w:szCs w:val="24"/>
-        </w:rPr>
-        <w:t>Em</w:t>
-      </w:r>
-      <w:proofErr w:type="spellEnd"/>
-      <w:r>
-        <w:rPr>
-          <w:sz w:val="24"/>
-          <w:szCs w:val="24"/>
-        </w:rPr>
-        <w:t xml:space="preserve"> Up game</w:t>
+        <w:t xml:space="preserve"> and so it is a Shoot ‘Em Up game</w:t>
       </w:r>
       <w:r>
         <w:rPr>
@@ -5838,10 +5822,7 @@
                             </w:pPr>
                             <w:r>
                               <w:br/>
-                              <w:t>Lose</w:t>
-                            </w:r>
-                            <w:r>
-                              <w:t xml:space="preserve"> Screen</w:t>
+                              <w:t>Lose Screen</w:t>
                             </w:r>
                           </w:p>
                         </w:txbxContent>
@@ -7062,21 +7043,7 @@
           <w:sz w:val="24"/>
           <w:szCs w:val="24"/>
         </w:rPr>
-        <w:t xml:space="preserve">There are hotkey that let the player go through the </w:t>
-      </w:r>
-      <w:r>
-        <w:rPr>
-          <w:sz w:val="24"/>
-          <w:szCs w:val="24"/>
-        </w:rPr>
-        <w:t>menus</w:t>
-      </w:r>
-      <w:r>
-        <w:rPr>
-          <w:sz w:val="24"/>
-          <w:szCs w:val="24"/>
-        </w:rPr>
-        <w:t>, it is also click-able with the mouse.</w:t>
+        <w:t>The menus have clickable GUI.</w:t>
       </w:r>
     </w:p>
     <w:p>
@@ -7122,23 +7089,7 @@
           <w:sz w:val="24"/>
           <w:szCs w:val="24"/>
         </w:rPr>
-        <w:t xml:space="preserve"> is art for, the background, the ship, the various enemies, </w:t>
-      </w:r>
-      <w:proofErr w:type="gramStart"/>
-      <w:r>
-        <w:rPr>
-          <w:sz w:val="24"/>
-          <w:szCs w:val="24"/>
-        </w:rPr>
-        <w:t>the</w:t>
-      </w:r>
-      <w:proofErr w:type="gramEnd"/>
-      <w:r>
-        <w:rPr>
-          <w:sz w:val="24"/>
-          <w:szCs w:val="24"/>
-        </w:rPr>
-        <w:t xml:space="preserve"> shop.</w:t>
+        <w:t xml:space="preserve"> is art for, the background, the ship, the various enemies, the shop.</w:t>
       </w:r>
     </w:p>
     <w:p>
@@ -7331,16 +7282,7 @@
           <w:sz w:val="24"/>
           <w:szCs w:val="24"/>
         </w:rPr>
-        <w:t>, the third, Half Health, the fourth, One Quarter Health and the fifth, No Health. The player will also have three lives t</w:t>
-      </w:r>
-      <w:bookmarkStart w:id="0" w:name="_GoBack"/>
-      <w:bookmarkEnd w:id="0"/>
-      <w:r>
-        <w:rPr>
-          <w:sz w:val="24"/>
-          <w:szCs w:val="24"/>
-        </w:rPr>
-        <w:t>hat will go through this cycle.</w:t>
+        <w:t>, the third, Half Health, the fourth, One Quarter Health and the fifth, No Health. The player will also have three lives that will go through this cycle.</w:t>
       </w:r>
     </w:p>
     <w:p>
@@ -7485,23 +7427,7 @@
           <w:sz w:val="24"/>
           <w:szCs w:val="24"/>
         </w:rPr>
-        <w:t xml:space="preserve">We will have an explosion sound effect for when the player or the enemies die. There will be a “pew </w:t>
-      </w:r>
-      <w:proofErr w:type="spellStart"/>
-      <w:r>
-        <w:rPr>
-          <w:sz w:val="24"/>
-          <w:szCs w:val="24"/>
-        </w:rPr>
-        <w:t>pew</w:t>
-      </w:r>
-      <w:proofErr w:type="spellEnd"/>
-      <w:r>
-        <w:rPr>
-          <w:sz w:val="24"/>
-          <w:szCs w:val="24"/>
-        </w:rPr>
-        <w:t>” for when the player shoots.</w:t>
+        <w:t>We will have an explosion sound effect for when the player or the enemies die. There will be a “pew pew” for when the player shoots.</w:t>
       </w:r>
       <w:r>
         <w:rPr>
@@ -7550,23 +7476,7 @@
           <w:sz w:val="24"/>
           <w:szCs w:val="24"/>
         </w:rPr>
-        <w:t xml:space="preserve"> sound effect will be called </w:t>
-      </w:r>
-      <w:proofErr w:type="spellStart"/>
-      <w:r>
-        <w:rPr>
-          <w:sz w:val="24"/>
-          <w:szCs w:val="24"/>
-        </w:rPr>
-        <w:t>BulletEffect</w:t>
-      </w:r>
-      <w:proofErr w:type="spellEnd"/>
-      <w:r>
-        <w:rPr>
-          <w:sz w:val="24"/>
-          <w:szCs w:val="24"/>
-        </w:rPr>
-        <w:t>, and the explosion sound effect will be called ExplosionEffect.</w:t>
+        <w:t xml:space="preserve"> sound effect will be called BulletEffect, and the explosion sound effect will be called ExplosionEffect.</w:t>
       </w:r>
     </w:p>
     <w:p>
@@ -7605,23 +7515,7 @@
           <w:sz w:val="24"/>
           <w:szCs w:val="24"/>
         </w:rPr>
-        <w:t xml:space="preserve">Sandstorm by </w:t>
-      </w:r>
-      <w:proofErr w:type="spellStart"/>
-      <w:r>
-        <w:rPr>
-          <w:sz w:val="24"/>
-          <w:szCs w:val="24"/>
-        </w:rPr>
-        <w:t>Darude</w:t>
-      </w:r>
-      <w:proofErr w:type="spellEnd"/>
-      <w:r>
-        <w:rPr>
-          <w:sz w:val="24"/>
-          <w:szCs w:val="24"/>
-        </w:rPr>
-        <w:t xml:space="preserve"> </w:t>
+        <w:t xml:space="preserve">Sandstorm by Darude </w:t>
       </w:r>
       <w:r>
         <w:rPr>
@@ -7660,30 +7554,7 @@
           <w:sz w:val="24"/>
           <w:szCs w:val="24"/>
         </w:rPr>
-        <w:t xml:space="preserve">The alien race, </w:t>
-      </w:r>
-      <w:proofErr w:type="spellStart"/>
-      <w:r>
-        <w:rPr>
-          <w:sz w:val="24"/>
-          <w:szCs w:val="24"/>
-        </w:rPr>
-        <w:t>Tiam</w:t>
-      </w:r>
-      <w:proofErr w:type="spellEnd"/>
-      <w:r>
-        <w:rPr>
-          <w:sz w:val="24"/>
-          <w:szCs w:val="24"/>
-        </w:rPr>
-        <w:t xml:space="preserve">, created shape looking ships and attacked Earth. Earth had to defend themselves, so they created S.T.E.V.E </w:t>
-      </w:r>
-      <w:r>
-        <w:rPr>
-          <w:sz w:val="24"/>
-          <w:szCs w:val="24"/>
-        </w:rPr>
-        <w:t>(Super Tatum Evolutionary Vapor Enigma)</w:t>
+        <w:t>The alien race, Tiam, created shape looking ships and attacked Earth. Earth had to defend themselves, so they created S.T.E.V.E (Super Tatum Evolutionary Vapor Enigma)</w:t>
       </w:r>
       <w:r>
         <w:rPr>
@@ -7876,6 +7747,279 @@
         </w:rPr>
         <w:t>The level for ‘Wave Mode’ is to destroy all the enemies that come in each wave. The level for ‘Survival Mode’ is to keep fighting until the player dies.</w:t>
       </w:r>
+    </w:p>
+    <w:p>
+      <w:pPr>
+        <w:rPr>
+          <w:sz w:val="24"/>
+          <w:szCs w:val="24"/>
+        </w:rPr>
+      </w:pPr>
+    </w:p>
+    <w:p>
+      <w:pPr>
+        <w:rPr>
+          <w:sz w:val="24"/>
+          <w:szCs w:val="24"/>
+        </w:rPr>
+      </w:pPr>
+    </w:p>
+    <w:p>
+      <w:pPr>
+        <w:rPr>
+          <w:b/>
+          <w:sz w:val="24"/>
+          <w:szCs w:val="24"/>
+          <w:u w:val="single"/>
+        </w:rPr>
+      </w:pPr>
+      <w:r>
+        <w:rPr>
+          <w:b/>
+          <w:sz w:val="24"/>
+          <w:szCs w:val="24"/>
+          <w:u w:val="single"/>
+        </w:rPr>
+        <w:lastRenderedPageBreak/>
+        <w:t>Controls</w:t>
+      </w:r>
+    </w:p>
+    <w:p>
+      <w:pPr>
+        <w:rPr>
+          <w:sz w:val="24"/>
+          <w:szCs w:val="24"/>
+        </w:rPr>
+      </w:pPr>
+      <w:r>
+        <w:rPr>
+          <w:sz w:val="24"/>
+          <w:szCs w:val="24"/>
+        </w:rPr>
+        <w:t>Player 1 uses the WASD keys to move and space bar to shoot. Player 2 uses the arrow keys to move and shift/ctrl to shoot (ctrl is in case the user has sticky keys). The mouse is used to navigate the menus.</w:t>
+      </w:r>
+    </w:p>
+    <w:p>
+      <w:pPr>
+        <w:rPr>
+          <w:b/>
+          <w:sz w:val="24"/>
+          <w:szCs w:val="24"/>
+          <w:u w:val="single"/>
+        </w:rPr>
+      </w:pPr>
+      <w:r>
+        <w:rPr>
+          <w:b/>
+          <w:sz w:val="24"/>
+          <w:szCs w:val="24"/>
+          <w:u w:val="single"/>
+        </w:rPr>
+        <w:t>Target Audience</w:t>
+      </w:r>
+    </w:p>
+    <w:p>
+      <w:pPr>
+        <w:rPr>
+          <w:sz w:val="24"/>
+          <w:szCs w:val="24"/>
+        </w:rPr>
+      </w:pPr>
+      <w:r>
+        <w:rPr>
+          <w:sz w:val="24"/>
+          <w:szCs w:val="24"/>
+        </w:rPr>
+        <w:t>The target audience is everyone above 6 years old.</w:t>
+      </w:r>
+      <w:bookmarkStart w:id="0" w:name="_GoBack"/>
+      <w:bookmarkEnd w:id="0"/>
+    </w:p>
+    <w:p>
+      <w:pPr>
+        <w:rPr>
+          <w:b/>
+          <w:sz w:val="24"/>
+          <w:szCs w:val="24"/>
+          <w:u w:val="single"/>
+        </w:rPr>
+      </w:pPr>
+      <w:r>
+        <w:rPr>
+          <w:b/>
+          <w:sz w:val="24"/>
+          <w:szCs w:val="24"/>
+          <w:u w:val="single"/>
+        </w:rPr>
+        <w:t>Who Completed which Feature?</w:t>
+      </w:r>
+    </w:p>
+    <w:p>
+      <w:pPr>
+        <w:rPr>
+          <w:sz w:val="24"/>
+          <w:szCs w:val="24"/>
+        </w:rPr>
+      </w:pPr>
+      <w:r>
+        <w:rPr>
+          <w:b/>
+          <w:sz w:val="24"/>
+          <w:szCs w:val="24"/>
+        </w:rPr>
+        <w:t>Jeremy Craig:</w:t>
+      </w:r>
+      <w:r>
+        <w:rPr>
+          <w:sz w:val="24"/>
+          <w:szCs w:val="24"/>
+        </w:rPr>
+        <w:t xml:space="preserve"> Sound, Wave Gamemode</w:t>
+      </w:r>
+      <w:r>
+        <w:rPr>
+          <w:sz w:val="24"/>
+          <w:szCs w:val="24"/>
+        </w:rPr>
+        <w:t>, P</w:t>
+      </w:r>
+      <w:r>
+        <w:rPr>
+          <w:sz w:val="24"/>
+          <w:szCs w:val="24"/>
+        </w:rPr>
+        <w:t>arti</w:t>
+      </w:r>
+      <w:r>
+        <w:rPr>
+          <w:sz w:val="24"/>
+          <w:szCs w:val="24"/>
+        </w:rPr>
+        <w:t>cle E</w:t>
+      </w:r>
+      <w:r>
+        <w:rPr>
+          <w:sz w:val="24"/>
+          <w:szCs w:val="24"/>
+        </w:rPr>
+        <w:t>ffect</w:t>
+      </w:r>
+      <w:r>
+        <w:rPr>
+          <w:sz w:val="24"/>
+          <w:szCs w:val="24"/>
+        </w:rPr>
+        <w:t>, Game Design Doc</w:t>
+      </w:r>
+      <w:r>
+        <w:rPr>
+          <w:sz w:val="24"/>
+          <w:szCs w:val="24"/>
+        </w:rPr>
+        <w:t xml:space="preserve">. </w:t>
+      </w:r>
+      <w:r>
+        <w:rPr>
+          <w:sz w:val="24"/>
+          <w:szCs w:val="24"/>
+        </w:rPr>
+        <w:br/>
+      </w:r>
+      <w:r>
+        <w:rPr>
+          <w:b/>
+          <w:sz w:val="24"/>
+          <w:szCs w:val="24"/>
+        </w:rPr>
+        <w:t>Daniel Heath:</w:t>
+      </w:r>
+      <w:r>
+        <w:rPr>
+          <w:sz w:val="24"/>
+          <w:szCs w:val="24"/>
+        </w:rPr>
+        <w:t xml:space="preserve"> (the first) Player</w:t>
+      </w:r>
+      <w:r>
+        <w:rPr>
+          <w:sz w:val="24"/>
+          <w:szCs w:val="24"/>
+        </w:rPr>
+        <w:t>, Shop</w:t>
+      </w:r>
+      <w:r>
+        <w:rPr>
+          <w:sz w:val="24"/>
+          <w:szCs w:val="24"/>
+        </w:rPr>
+        <w:t>, Numerous bug fixes throughout all coding</w:t>
+      </w:r>
+      <w:r>
+        <w:rPr>
+          <w:sz w:val="24"/>
+          <w:szCs w:val="24"/>
+        </w:rPr>
+        <w:t>, Wave Gamemode.</w:t>
+      </w:r>
+      <w:r>
+        <w:rPr>
+          <w:sz w:val="24"/>
+          <w:szCs w:val="24"/>
+        </w:rPr>
+        <w:br/>
+      </w:r>
+      <w:r>
+        <w:rPr>
+          <w:b/>
+          <w:sz w:val="24"/>
+          <w:szCs w:val="24"/>
+        </w:rPr>
+        <w:t>Ethan Holdsworth:</w:t>
+      </w:r>
+      <w:r>
+        <w:rPr>
+          <w:sz w:val="24"/>
+          <w:szCs w:val="24"/>
+        </w:rPr>
+        <w:t xml:space="preserve"> All Enemies, Intersects for Entities Collisions.</w:t>
+      </w:r>
+      <w:r>
+        <w:rPr>
+          <w:sz w:val="24"/>
+          <w:szCs w:val="24"/>
+        </w:rPr>
+        <w:br/>
+      </w:r>
+      <w:r>
+        <w:rPr>
+          <w:b/>
+          <w:sz w:val="24"/>
+          <w:szCs w:val="24"/>
+        </w:rPr>
+        <w:t>Braydon Keegan:</w:t>
+      </w:r>
+      <w:r>
+        <w:rPr>
+          <w:sz w:val="24"/>
+          <w:szCs w:val="24"/>
+        </w:rPr>
+        <w:t xml:space="preserve"> Main, Game States, Player 2</w:t>
+      </w:r>
+      <w:r>
+        <w:rPr>
+          <w:sz w:val="24"/>
+          <w:szCs w:val="24"/>
+        </w:rPr>
+        <w:t>, UI.</w:t>
+      </w:r>
+    </w:p>
+    <w:p>
+      <w:pPr>
+        <w:rPr>
+          <w:sz w:val="24"/>
+          <w:szCs w:val="24"/>
+        </w:rPr>
+      </w:pPr>
     </w:p>
     <w:sectPr>
       <w:pgSz w:w="12240" w:h="15840"/>

</xml_diff>

<commit_message>
sort of particle effect, remove thrusting sound fx
thrusting sound effect will be too loud and annoying
</commit_message>
<xml_diff>
--- a/Game Design Document/Game Design.docx
+++ b/Game Design Document/Game Design.docx
@@ -75,7 +75,23 @@
           <w:sz w:val="24"/>
           <w:szCs w:val="24"/>
         </w:rPr>
-        <w:t xml:space="preserve"> and so it is a Shoot ‘Em Up game</w:t>
+        <w:t xml:space="preserve"> and so it is a Shoot ‘</w:t>
+      </w:r>
+      <w:proofErr w:type="spellStart"/>
+      <w:r>
+        <w:rPr>
+          <w:sz w:val="24"/>
+          <w:szCs w:val="24"/>
+        </w:rPr>
+        <w:t>Em</w:t>
+      </w:r>
+      <w:proofErr w:type="spellEnd"/>
+      <w:r>
+        <w:rPr>
+          <w:sz w:val="24"/>
+          <w:szCs w:val="24"/>
+        </w:rPr>
+        <w:t xml:space="preserve"> Up game</w:t>
       </w:r>
       <w:r>
         <w:rPr>
@@ -7089,7 +7105,23 @@
           <w:sz w:val="24"/>
           <w:szCs w:val="24"/>
         </w:rPr>
-        <w:t xml:space="preserve"> is art for, the background, the ship, the various enemies, the shop.</w:t>
+        <w:t xml:space="preserve"> is art for, the background, the ship, the various enemies, </w:t>
+      </w:r>
+      <w:proofErr w:type="gramStart"/>
+      <w:r>
+        <w:rPr>
+          <w:sz w:val="24"/>
+          <w:szCs w:val="24"/>
+        </w:rPr>
+        <w:t>the</w:t>
+      </w:r>
+      <w:proofErr w:type="gramEnd"/>
+      <w:r>
+        <w:rPr>
+          <w:sz w:val="24"/>
+          <w:szCs w:val="24"/>
+        </w:rPr>
+        <w:t xml:space="preserve"> shop.</w:t>
       </w:r>
     </w:p>
     <w:p>
@@ -7427,7 +7459,23 @@
           <w:sz w:val="24"/>
           <w:szCs w:val="24"/>
         </w:rPr>
-        <w:t>We will have an explosion sound effect for when the player or the enemies die. There will be a “pew pew” for when the player shoots.</w:t>
+        <w:t xml:space="preserve">We will have an explosion sound effect for when the player or the enemies die. There will be a “pew </w:t>
+      </w:r>
+      <w:proofErr w:type="spellStart"/>
+      <w:r>
+        <w:rPr>
+          <w:sz w:val="24"/>
+          <w:szCs w:val="24"/>
+        </w:rPr>
+        <w:t>pew</w:t>
+      </w:r>
+      <w:proofErr w:type="spellEnd"/>
+      <w:r>
+        <w:rPr>
+          <w:sz w:val="24"/>
+          <w:szCs w:val="24"/>
+        </w:rPr>
+        <w:t>” for when the player shoots.</w:t>
       </w:r>
       <w:r>
         <w:rPr>
@@ -7476,7 +7524,39 @@
           <w:sz w:val="24"/>
           <w:szCs w:val="24"/>
         </w:rPr>
-        <w:t xml:space="preserve"> sound effect will be called BulletEffect, and the explosion sound effect will be called ExplosionEffect.</w:t>
+        <w:t xml:space="preserve"> sound effect will be called </w:t>
+      </w:r>
+      <w:proofErr w:type="spellStart"/>
+      <w:r>
+        <w:rPr>
+          <w:sz w:val="24"/>
+          <w:szCs w:val="24"/>
+        </w:rPr>
+        <w:t>BulletEffect</w:t>
+      </w:r>
+      <w:proofErr w:type="spellEnd"/>
+      <w:r>
+        <w:rPr>
+          <w:sz w:val="24"/>
+          <w:szCs w:val="24"/>
+        </w:rPr>
+        <w:t xml:space="preserve">, and the explosion sound effect will be called </w:t>
+      </w:r>
+      <w:proofErr w:type="spellStart"/>
+      <w:r>
+        <w:rPr>
+          <w:sz w:val="24"/>
+          <w:szCs w:val="24"/>
+        </w:rPr>
+        <w:t>ExplosionEffect</w:t>
+      </w:r>
+      <w:proofErr w:type="spellEnd"/>
+      <w:r>
+        <w:rPr>
+          <w:sz w:val="24"/>
+          <w:szCs w:val="24"/>
+        </w:rPr>
+        <w:t>.</w:t>
       </w:r>
     </w:p>
     <w:p>
@@ -7515,7 +7595,23 @@
           <w:sz w:val="24"/>
           <w:szCs w:val="24"/>
         </w:rPr>
-        <w:t xml:space="preserve">Sandstorm by Darude </w:t>
+        <w:t xml:space="preserve">Sandstorm by </w:t>
+      </w:r>
+      <w:proofErr w:type="spellStart"/>
+      <w:r>
+        <w:rPr>
+          <w:sz w:val="24"/>
+          <w:szCs w:val="24"/>
+        </w:rPr>
+        <w:t>Darude</w:t>
+      </w:r>
+      <w:proofErr w:type="spellEnd"/>
+      <w:r>
+        <w:rPr>
+          <w:sz w:val="24"/>
+          <w:szCs w:val="24"/>
+        </w:rPr>
+        <w:t xml:space="preserve"> </w:t>
       </w:r>
       <w:r>
         <w:rPr>
@@ -7554,7 +7650,23 @@
           <w:sz w:val="24"/>
           <w:szCs w:val="24"/>
         </w:rPr>
-        <w:t>The alien race, Tiam, created shape looking ships and attacked Earth. Earth had to defend themselves, so they created S.T.E.V.E (Super Tatum Evolutionary Vapor Enigma)</w:t>
+        <w:t xml:space="preserve">The alien race, </w:t>
+      </w:r>
+      <w:proofErr w:type="spellStart"/>
+      <w:r>
+        <w:rPr>
+          <w:sz w:val="24"/>
+          <w:szCs w:val="24"/>
+        </w:rPr>
+        <w:t>Tiam</w:t>
+      </w:r>
+      <w:proofErr w:type="spellEnd"/>
+      <w:r>
+        <w:rPr>
+          <w:sz w:val="24"/>
+          <w:szCs w:val="24"/>
+        </w:rPr>
+        <w:t>, created shape looking ships and attacked Earth. Earth had to defend themselves, so they created S.T.E.V.E (Super Tatum Evolutionary Vapor Enigma)</w:t>
       </w:r>
       <w:r>
         <w:rPr>
@@ -7832,149 +7944,153 @@
         </w:rPr>
         <w:t>The target audience is everyone above 6 years old.</w:t>
       </w:r>
+    </w:p>
+    <w:p>
+      <w:pPr>
+        <w:rPr>
+          <w:b/>
+          <w:sz w:val="24"/>
+          <w:szCs w:val="24"/>
+          <w:u w:val="single"/>
+        </w:rPr>
+      </w:pPr>
+      <w:r>
+        <w:rPr>
+          <w:b/>
+          <w:sz w:val="24"/>
+          <w:szCs w:val="24"/>
+          <w:u w:val="single"/>
+        </w:rPr>
+        <w:t>Who Completed which Feature?</w:t>
+      </w:r>
+    </w:p>
+    <w:p>
+      <w:pPr>
+        <w:rPr>
+          <w:sz w:val="24"/>
+          <w:szCs w:val="24"/>
+        </w:rPr>
+      </w:pPr>
+      <w:r>
+        <w:rPr>
+          <w:b/>
+          <w:sz w:val="24"/>
+          <w:szCs w:val="24"/>
+        </w:rPr>
+        <w:t>Jeremy Craig:</w:t>
+      </w:r>
+      <w:r>
+        <w:rPr>
+          <w:sz w:val="24"/>
+          <w:szCs w:val="24"/>
+        </w:rPr>
+        <w:t xml:space="preserve"> Sound, Wave </w:t>
+      </w:r>
+      <w:r>
+        <w:rPr>
+          <w:sz w:val="24"/>
+          <w:szCs w:val="24"/>
+        </w:rPr>
+        <w:t>Game mode</w:t>
+      </w:r>
+      <w:r>
+        <w:rPr>
+          <w:sz w:val="24"/>
+          <w:szCs w:val="24"/>
+        </w:rPr>
+        <w:t>, Particle Effect, Game Design Doc</w:t>
+      </w:r>
+      <w:r>
+        <w:rPr>
+          <w:sz w:val="24"/>
+          <w:szCs w:val="24"/>
+        </w:rPr>
+        <w:t xml:space="preserve">. </w:t>
+      </w:r>
+      <w:r>
+        <w:rPr>
+          <w:sz w:val="24"/>
+          <w:szCs w:val="24"/>
+        </w:rPr>
+        <w:br/>
+      </w:r>
+      <w:r>
+        <w:rPr>
+          <w:b/>
+          <w:sz w:val="24"/>
+          <w:szCs w:val="24"/>
+        </w:rPr>
+        <w:t>Daniel Heath:</w:t>
+      </w:r>
+      <w:r>
+        <w:rPr>
+          <w:sz w:val="24"/>
+          <w:szCs w:val="24"/>
+        </w:rPr>
+        <w:t xml:space="preserve"> (the first) Player, Shop</w:t>
+      </w:r>
+      <w:r>
+        <w:rPr>
+          <w:sz w:val="24"/>
+          <w:szCs w:val="24"/>
+        </w:rPr>
+        <w:t>, Numerous bug fixes throughout all coding</w:t>
+      </w:r>
+      <w:r>
+        <w:rPr>
+          <w:sz w:val="24"/>
+          <w:szCs w:val="24"/>
+        </w:rPr>
+        <w:t xml:space="preserve">, Wave </w:t>
+      </w:r>
+      <w:r>
+        <w:rPr>
+          <w:sz w:val="24"/>
+          <w:szCs w:val="24"/>
+        </w:rPr>
+        <w:t>Game mode</w:t>
+      </w:r>
       <w:bookmarkStart w:id="0" w:name="_GoBack"/>
       <w:bookmarkEnd w:id="0"/>
-    </w:p>
-    <w:p>
-      <w:pPr>
+      <w:r>
+        <w:rPr>
+          <w:sz w:val="24"/>
+          <w:szCs w:val="24"/>
+        </w:rPr>
+        <w:t>.</w:t>
+      </w:r>
+      <w:r>
+        <w:rPr>
+          <w:sz w:val="24"/>
+          <w:szCs w:val="24"/>
+        </w:rPr>
+        <w:br/>
+      </w:r>
+      <w:r>
         <w:rPr>
           <w:b/>
           <w:sz w:val="24"/>
           <w:szCs w:val="24"/>
-          <w:u w:val="single"/>
-        </w:rPr>
-      </w:pPr>
+        </w:rPr>
+        <w:t xml:space="preserve">Ethan </w:t>
+      </w:r>
+      <w:proofErr w:type="spellStart"/>
       <w:r>
         <w:rPr>
           <w:b/>
           <w:sz w:val="24"/>
           <w:szCs w:val="24"/>
-          <w:u w:val="single"/>
-        </w:rPr>
-        <w:t>Who Completed which Feature?</w:t>
-      </w:r>
-    </w:p>
-    <w:p>
-      <w:pPr>
-        <w:rPr>
-          <w:sz w:val="24"/>
-          <w:szCs w:val="24"/>
-        </w:rPr>
-      </w:pPr>
+        </w:rPr>
+        <w:t>Holdsworth</w:t>
+      </w:r>
+      <w:proofErr w:type="spellEnd"/>
       <w:r>
         <w:rPr>
           <w:b/>
           <w:sz w:val="24"/>
           <w:szCs w:val="24"/>
         </w:rPr>
-        <w:t>Jeremy Craig:</w:t>
-      </w:r>
-      <w:r>
-        <w:rPr>
-          <w:sz w:val="24"/>
-          <w:szCs w:val="24"/>
-        </w:rPr>
-        <w:t xml:space="preserve"> Sound, Wave Gamemode</w:t>
-      </w:r>
-      <w:r>
-        <w:rPr>
-          <w:sz w:val="24"/>
-          <w:szCs w:val="24"/>
-        </w:rPr>
-        <w:t>, P</w:t>
-      </w:r>
-      <w:r>
-        <w:rPr>
-          <w:sz w:val="24"/>
-          <w:szCs w:val="24"/>
-        </w:rPr>
-        <w:t>arti</w:t>
-      </w:r>
-      <w:r>
-        <w:rPr>
-          <w:sz w:val="24"/>
-          <w:szCs w:val="24"/>
-        </w:rPr>
-        <w:t>cle E</w:t>
-      </w:r>
-      <w:r>
-        <w:rPr>
-          <w:sz w:val="24"/>
-          <w:szCs w:val="24"/>
-        </w:rPr>
-        <w:t>ffect</w:t>
-      </w:r>
-      <w:r>
-        <w:rPr>
-          <w:sz w:val="24"/>
-          <w:szCs w:val="24"/>
-        </w:rPr>
-        <w:t>, Game Design Doc</w:t>
-      </w:r>
-      <w:r>
-        <w:rPr>
-          <w:sz w:val="24"/>
-          <w:szCs w:val="24"/>
-        </w:rPr>
-        <w:t xml:space="preserve">. </w:t>
-      </w:r>
-      <w:r>
-        <w:rPr>
-          <w:sz w:val="24"/>
-          <w:szCs w:val="24"/>
-        </w:rPr>
-        <w:br/>
-      </w:r>
-      <w:r>
-        <w:rPr>
-          <w:b/>
-          <w:sz w:val="24"/>
-          <w:szCs w:val="24"/>
-        </w:rPr>
-        <w:t>Daniel Heath:</w:t>
-      </w:r>
-      <w:r>
-        <w:rPr>
-          <w:sz w:val="24"/>
-          <w:szCs w:val="24"/>
-        </w:rPr>
-        <w:t xml:space="preserve"> (the first) Player</w:t>
-      </w:r>
-      <w:r>
-        <w:rPr>
-          <w:sz w:val="24"/>
-          <w:szCs w:val="24"/>
-        </w:rPr>
-        <w:t>, Shop</w:t>
-      </w:r>
-      <w:r>
-        <w:rPr>
-          <w:sz w:val="24"/>
-          <w:szCs w:val="24"/>
-        </w:rPr>
-        <w:t>, Numerous bug fixes throughout all coding</w:t>
-      </w:r>
-      <w:r>
-        <w:rPr>
-          <w:sz w:val="24"/>
-          <w:szCs w:val="24"/>
-        </w:rPr>
-        <w:t>, Wave Gamemode.</w:t>
-      </w:r>
-      <w:r>
-        <w:rPr>
-          <w:sz w:val="24"/>
-          <w:szCs w:val="24"/>
-        </w:rPr>
-        <w:br/>
-      </w:r>
-      <w:r>
-        <w:rPr>
-          <w:b/>
-          <w:sz w:val="24"/>
-          <w:szCs w:val="24"/>
-        </w:rPr>
-        <w:t>Ethan Holdsworth:</w:t>
+        <w:t>:</w:t>
       </w:r>
       <w:r>
         <w:rPr>

</xml_diff>

<commit_message>
Changed Difficulty in Game Template thingy shit thing
</commit_message>
<xml_diff>
--- a/Game Design Document/Game Design.docx
+++ b/Game Design Document/Game Design.docx
@@ -1212,813 +1212,6 @@
           <w:szCs w:val="24"/>
         </w:rPr>
       </w:pPr>
-      <w:r>
-        <w:rPr>
-          <w:noProof/>
-          <w:sz w:val="24"/>
-          <w:szCs w:val="24"/>
-        </w:rPr>
-        <mc:AlternateContent>
-          <mc:Choice Requires="wps">
-            <w:drawing>
-              <wp:anchor distT="0" distB="0" distL="114300" distR="114300" simplePos="0" relativeHeight="251686912" behindDoc="0" locked="0" layoutInCell="1" allowOverlap="1" wp14:anchorId="30E3EE8C" wp14:editId="33433D83">
-                <wp:simplePos x="0" y="0"/>
-                <wp:positionH relativeFrom="column">
-                  <wp:posOffset>3914775</wp:posOffset>
-                </wp:positionH>
-                <wp:positionV relativeFrom="paragraph">
-                  <wp:posOffset>237490</wp:posOffset>
-                </wp:positionV>
-                <wp:extent cx="476250" cy="304800"/>
-                <wp:effectExtent l="0" t="0" r="19050" b="19050"/>
-                <wp:wrapNone/>
-                <wp:docPr id="21" name="Text Box 21"/>
-                <wp:cNvGraphicFramePr/>
-                <a:graphic xmlns:a="http://schemas.openxmlformats.org/drawingml/2006/main">
-                  <a:graphicData uri="http://schemas.microsoft.com/office/word/2010/wordprocessingShape">
-                    <wps:wsp>
-                      <wps:cNvSpPr txBox="1"/>
-                      <wps:spPr>
-                        <a:xfrm>
-                          <a:off x="0" y="0"/>
-                          <a:ext cx="476250" cy="304800"/>
-                        </a:xfrm>
-                        <a:prstGeom prst="rect">
-                          <a:avLst/>
-                        </a:prstGeom>
-                        <a:solidFill>
-                          <a:schemeClr val="lt1"/>
-                        </a:solidFill>
-                        <a:ln w="6350">
-                          <a:solidFill>
-                            <a:prstClr val="black"/>
-                          </a:solidFill>
-                        </a:ln>
-                        <a:effectLst/>
-                      </wps:spPr>
-                      <wps:style>
-                        <a:lnRef idx="0">
-                          <a:schemeClr val="accent1"/>
-                        </a:lnRef>
-                        <a:fillRef idx="0">
-                          <a:schemeClr val="accent1"/>
-                        </a:fillRef>
-                        <a:effectRef idx="0">
-                          <a:schemeClr val="accent1"/>
-                        </a:effectRef>
-                        <a:fontRef idx="minor">
-                          <a:schemeClr val="dk1"/>
-                        </a:fontRef>
-                      </wps:style>
-                      <wps:txbx>
-                        <w:txbxContent>
-                          <w:p>
-                            <w:pPr>
-                              <w:jc w:val="center"/>
-                            </w:pPr>
-                            <w:r>
-                              <w:t>Easy</w:t>
-                            </w:r>
-                          </w:p>
-                        </w:txbxContent>
-                      </wps:txbx>
-                      <wps:bodyPr rot="0" spcFirstLastPara="0" vertOverflow="overflow" horzOverflow="overflow" vert="horz" wrap="square" lIns="91440" tIns="45720" rIns="91440" bIns="45720" numCol="1" spcCol="0" rtlCol="0" fromWordArt="0" anchor="t" anchorCtr="0" forceAA="0" compatLnSpc="1">
-                        <a:prstTxWarp prst="textNoShape">
-                          <a:avLst/>
-                        </a:prstTxWarp>
-                        <a:noAutofit/>
-                      </wps:bodyPr>
-                    </wps:wsp>
-                  </a:graphicData>
-                </a:graphic>
-                <wp14:sizeRelH relativeFrom="margin">
-                  <wp14:pctWidth>0</wp14:pctWidth>
-                </wp14:sizeRelH>
-                <wp14:sizeRelV relativeFrom="margin">
-                  <wp14:pctHeight>0</wp14:pctHeight>
-                </wp14:sizeRelV>
-              </wp:anchor>
-            </w:drawing>
-          </mc:Choice>
-          <mc:Fallback>
-            <w:pict>
-              <v:shape w14:anchorId="30E3EE8C" id="Text Box 21" o:spid="_x0000_s1032" type="#_x0000_t202" style="position:absolute;margin-left:308.25pt;margin-top:18.7pt;width:37.5pt;height:24pt;z-index:251686912;visibility:visible;mso-wrap-style:square;mso-width-percent:0;mso-height-percent:0;mso-wrap-distance-left:9pt;mso-wrap-distance-top:0;mso-wrap-distance-right:9pt;mso-wrap-distance-bottom:0;mso-position-horizontal:absolute;mso-position-horizontal-relative:text;mso-position-vertical:absolute;mso-position-vertical-relative:text;mso-width-percent:0;mso-height-percent:0;mso-width-relative:margin;mso-height-relative:margin;v-text-anchor:top" o:gfxdata="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" fillcolor="white [3201]" strokeweight=".5pt">
-                <v:textbox>
-                  <w:txbxContent>
-                    <w:p>
-                      <w:pPr>
-                        <w:jc w:val="center"/>
-                      </w:pPr>
-                      <w:r>
-                        <w:t>Easy</w:t>
-                      </w:r>
-                    </w:p>
-                  </w:txbxContent>
-                </v:textbox>
-              </v:shape>
-            </w:pict>
-          </mc:Fallback>
-        </mc:AlternateContent>
-      </w:r>
-      <w:r>
-        <w:rPr>
-          <w:noProof/>
-          <w:sz w:val="24"/>
-          <w:szCs w:val="24"/>
-        </w:rPr>
-        <mc:AlternateContent>
-          <mc:Choice Requires="wps">
-            <w:drawing>
-              <wp:anchor distT="0" distB="0" distL="114300" distR="114300" simplePos="0" relativeHeight="251678720" behindDoc="0" locked="0" layoutInCell="1" allowOverlap="1" wp14:anchorId="4C00388E" wp14:editId="3F866CC3">
-                <wp:simplePos x="0" y="0"/>
-                <wp:positionH relativeFrom="column">
-                  <wp:posOffset>2495550</wp:posOffset>
-                </wp:positionH>
-                <wp:positionV relativeFrom="paragraph">
-                  <wp:posOffset>177800</wp:posOffset>
-                </wp:positionV>
-                <wp:extent cx="0" cy="342900"/>
-                <wp:effectExtent l="76200" t="0" r="76200" b="57150"/>
-                <wp:wrapNone/>
-                <wp:docPr id="15" name="Straight Arrow Connector 15"/>
-                <wp:cNvGraphicFramePr/>
-                <a:graphic xmlns:a="http://schemas.openxmlformats.org/drawingml/2006/main">
-                  <a:graphicData uri="http://schemas.microsoft.com/office/word/2010/wordprocessingShape">
-                    <wps:wsp>
-                      <wps:cNvCnPr/>
-                      <wps:spPr>
-                        <a:xfrm>
-                          <a:off x="0" y="0"/>
-                          <a:ext cx="0" cy="342900"/>
-                        </a:xfrm>
-                        <a:prstGeom prst="straightConnector1">
-                          <a:avLst/>
-                        </a:prstGeom>
-                        <a:ln>
-                          <a:tailEnd type="triangle"/>
-                        </a:ln>
-                      </wps:spPr>
-                      <wps:style>
-                        <a:lnRef idx="1">
-                          <a:schemeClr val="accent1"/>
-                        </a:lnRef>
-                        <a:fillRef idx="0">
-                          <a:schemeClr val="accent1"/>
-                        </a:fillRef>
-                        <a:effectRef idx="0">
-                          <a:schemeClr val="accent1"/>
-                        </a:effectRef>
-                        <a:fontRef idx="minor">
-                          <a:schemeClr val="tx1"/>
-                        </a:fontRef>
-                      </wps:style>
-                      <wps:bodyPr/>
-                    </wps:wsp>
-                  </a:graphicData>
-                </a:graphic>
-              </wp:anchor>
-            </w:drawing>
-          </mc:Choice>
-          <mc:Fallback>
-            <w:pict>
-              <v:shape w14:anchorId="1E55FCB4" id="Straight Arrow Connector 15" o:spid="_x0000_s1026" type="#_x0000_t32" style="position:absolute;margin-left:196.5pt;margin-top:14pt;width:0;height:27pt;z-index:251678720;visibility:visible;mso-wrap-style:square;mso-wrap-distance-left:9pt;mso-wrap-distance-top:0;mso-wrap-distance-right:9pt;mso-wrap-distance-bottom:0;mso-position-horizontal:absolute;mso-position-horizontal-relative:text;mso-position-vertical:absolute;mso-position-vertical-relative:text" o:gfxdata="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" strokecolor="#5b9bd5 [3204]" strokeweight=".5pt">
-                <v:stroke endarrow="block" joinstyle="miter"/>
-              </v:shape>
-            </w:pict>
-          </mc:Fallback>
-        </mc:AlternateContent>
-      </w:r>
-    </w:p>
-    <w:p>
-      <w:pPr>
-        <w:rPr>
-          <w:sz w:val="24"/>
-          <w:szCs w:val="24"/>
-        </w:rPr>
-      </w:pPr>
-      <w:r>
-        <w:rPr>
-          <w:noProof/>
-          <w:sz w:val="24"/>
-          <w:szCs w:val="24"/>
-        </w:rPr>
-        <mc:AlternateContent>
-          <mc:Choice Requires="wps">
-            <w:drawing>
-              <wp:anchor distT="0" distB="0" distL="114300" distR="114300" simplePos="0" relativeHeight="251682816" behindDoc="0" locked="0" layoutInCell="1" allowOverlap="1" wp14:anchorId="0FA47411" wp14:editId="33056B5F">
-                <wp:simplePos x="0" y="0"/>
-                <wp:positionH relativeFrom="column">
-                  <wp:posOffset>3486150</wp:posOffset>
-                </wp:positionH>
-                <wp:positionV relativeFrom="paragraph">
-                  <wp:posOffset>85090</wp:posOffset>
-                </wp:positionV>
-                <wp:extent cx="342900" cy="342900"/>
-                <wp:effectExtent l="0" t="38100" r="57150" b="19050"/>
-                <wp:wrapNone/>
-                <wp:docPr id="18" name="Straight Arrow Connector 18"/>
-                <wp:cNvGraphicFramePr/>
-                <a:graphic xmlns:a="http://schemas.openxmlformats.org/drawingml/2006/main">
-                  <a:graphicData uri="http://schemas.microsoft.com/office/word/2010/wordprocessingShape">
-                    <wps:wsp>
-                      <wps:cNvCnPr/>
-                      <wps:spPr>
-                        <a:xfrm flipV="1">
-                          <a:off x="0" y="0"/>
-                          <a:ext cx="342900" cy="342900"/>
-                        </a:xfrm>
-                        <a:prstGeom prst="straightConnector1">
-                          <a:avLst/>
-                        </a:prstGeom>
-                        <a:ln>
-                          <a:tailEnd type="triangle"/>
-                        </a:ln>
-                      </wps:spPr>
-                      <wps:style>
-                        <a:lnRef idx="1">
-                          <a:schemeClr val="accent1"/>
-                        </a:lnRef>
-                        <a:fillRef idx="0">
-                          <a:schemeClr val="accent1"/>
-                        </a:fillRef>
-                        <a:effectRef idx="0">
-                          <a:schemeClr val="accent1"/>
-                        </a:effectRef>
-                        <a:fontRef idx="minor">
-                          <a:schemeClr val="tx1"/>
-                        </a:fontRef>
-                      </wps:style>
-                      <wps:bodyPr/>
-                    </wps:wsp>
-                  </a:graphicData>
-                </a:graphic>
-              </wp:anchor>
-            </w:drawing>
-          </mc:Choice>
-          <mc:Fallback>
-            <w:pict>
-              <v:shape w14:anchorId="386A3DB7" id="Straight Arrow Connector 18" o:spid="_x0000_s1026" type="#_x0000_t32" style="position:absolute;margin-left:274.5pt;margin-top:6.7pt;width:27pt;height:27pt;flip:y;z-index:251682816;visibility:visible;mso-wrap-style:square;mso-wrap-distance-left:9pt;mso-wrap-distance-top:0;mso-wrap-distance-right:9pt;mso-wrap-distance-bottom:0;mso-position-horizontal:absolute;mso-position-horizontal-relative:text;mso-position-vertical:absolute;mso-position-vertical-relative:text" o:gfxdata="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" strokecolor="#5b9bd5 [3204]" strokeweight=".5pt">
-                <v:stroke endarrow="block" joinstyle="miter"/>
-              </v:shape>
-            </w:pict>
-          </mc:Fallback>
-        </mc:AlternateContent>
-      </w:r>
-      <w:r>
-        <w:rPr>
-          <w:noProof/>
-          <w:sz w:val="24"/>
-          <w:szCs w:val="24"/>
-        </w:rPr>
-        <mc:AlternateContent>
-          <mc:Choice Requires="wps">
-            <w:drawing>
-              <wp:anchor distT="0" distB="0" distL="114300" distR="114300" simplePos="0" relativeHeight="251680768" behindDoc="0" locked="0" layoutInCell="1" allowOverlap="1" wp14:anchorId="71F4E204" wp14:editId="5A8FB0BB">
-                <wp:simplePos x="0" y="0"/>
-                <wp:positionH relativeFrom="column">
-                  <wp:posOffset>2105025</wp:posOffset>
-                </wp:positionH>
-                <wp:positionV relativeFrom="paragraph">
-                  <wp:posOffset>285115</wp:posOffset>
-                </wp:positionV>
-                <wp:extent cx="742950" cy="304800"/>
-                <wp:effectExtent l="0" t="0" r="19050" b="19050"/>
-                <wp:wrapNone/>
-                <wp:docPr id="16" name="Text Box 16"/>
-                <wp:cNvGraphicFramePr/>
-                <a:graphic xmlns:a="http://schemas.openxmlformats.org/drawingml/2006/main">
-                  <a:graphicData uri="http://schemas.microsoft.com/office/word/2010/wordprocessingShape">
-                    <wps:wsp>
-                      <wps:cNvSpPr txBox="1"/>
-                      <wps:spPr>
-                        <a:xfrm>
-                          <a:off x="0" y="0"/>
-                          <a:ext cx="742950" cy="304800"/>
-                        </a:xfrm>
-                        <a:prstGeom prst="rect">
-                          <a:avLst/>
-                        </a:prstGeom>
-                        <a:solidFill>
-                          <a:schemeClr val="lt1"/>
-                        </a:solidFill>
-                        <a:ln w="6350">
-                          <a:solidFill>
-                            <a:prstClr val="black"/>
-                          </a:solidFill>
-                        </a:ln>
-                        <a:effectLst/>
-                      </wps:spPr>
-                      <wps:style>
-                        <a:lnRef idx="0">
-                          <a:schemeClr val="accent1"/>
-                        </a:lnRef>
-                        <a:fillRef idx="0">
-                          <a:schemeClr val="accent1"/>
-                        </a:fillRef>
-                        <a:effectRef idx="0">
-                          <a:schemeClr val="accent1"/>
-                        </a:effectRef>
-                        <a:fontRef idx="minor">
-                          <a:schemeClr val="dk1"/>
-                        </a:fontRef>
-                      </wps:style>
-                      <wps:txbx>
-                        <w:txbxContent>
-                          <w:p>
-                            <w:pPr>
-                              <w:jc w:val="center"/>
-                            </w:pPr>
-                            <w:r>
-                              <w:t>Difficulty</w:t>
-                            </w:r>
-                          </w:p>
-                        </w:txbxContent>
-                      </wps:txbx>
-                      <wps:bodyPr rot="0" spcFirstLastPara="0" vertOverflow="overflow" horzOverflow="overflow" vert="horz" wrap="square" lIns="91440" tIns="45720" rIns="91440" bIns="45720" numCol="1" spcCol="0" rtlCol="0" fromWordArt="0" anchor="t" anchorCtr="0" forceAA="0" compatLnSpc="1">
-                        <a:prstTxWarp prst="textNoShape">
-                          <a:avLst/>
-                        </a:prstTxWarp>
-                        <a:noAutofit/>
-                      </wps:bodyPr>
-                    </wps:wsp>
-                  </a:graphicData>
-                </a:graphic>
-                <wp14:sizeRelH relativeFrom="margin">
-                  <wp14:pctWidth>0</wp14:pctWidth>
-                </wp14:sizeRelH>
-                <wp14:sizeRelV relativeFrom="margin">
-                  <wp14:pctHeight>0</wp14:pctHeight>
-                </wp14:sizeRelV>
-              </wp:anchor>
-            </w:drawing>
-          </mc:Choice>
-          <mc:Fallback>
-            <w:pict>
-              <v:shape w14:anchorId="71F4E204" id="Text Box 16" o:spid="_x0000_s1033" type="#_x0000_t202" style="position:absolute;margin-left:165.75pt;margin-top:22.45pt;width:58.5pt;height:24pt;z-index:251680768;visibility:visible;mso-wrap-style:square;mso-width-percent:0;mso-height-percent:0;mso-wrap-distance-left:9pt;mso-wrap-distance-top:0;mso-wrap-distance-right:9pt;mso-wrap-distance-bottom:0;mso-position-horizontal:absolute;mso-position-horizontal-relative:text;mso-position-vertical:absolute;mso-position-vertical-relative:text;mso-width-percent:0;mso-height-percent:0;mso-width-relative:margin;mso-height-relative:margin;v-text-anchor:top" o:gfxdata="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" fillcolor="white [3201]" strokeweight=".5pt">
-                <v:textbox>
-                  <w:txbxContent>
-                    <w:p>
-                      <w:pPr>
-                        <w:jc w:val="center"/>
-                      </w:pPr>
-                      <w:r>
-                        <w:t>Difficulty</w:t>
-                      </w:r>
-                    </w:p>
-                  </w:txbxContent>
-                </v:textbox>
-              </v:shape>
-            </w:pict>
-          </mc:Fallback>
-        </mc:AlternateContent>
-      </w:r>
-    </w:p>
-    <w:p>
-      <w:pPr>
-        <w:rPr>
-          <w:sz w:val="24"/>
-          <w:szCs w:val="24"/>
-        </w:rPr>
-      </w:pPr>
-      <w:r>
-        <w:rPr>
-          <w:noProof/>
-          <w:sz w:val="24"/>
-          <w:szCs w:val="24"/>
-        </w:rPr>
-        <mc:AlternateContent>
-          <mc:Choice Requires="wps">
-            <w:drawing>
-              <wp:anchor distT="0" distB="0" distL="114300" distR="114300" simplePos="0" relativeHeight="251691008" behindDoc="0" locked="0" layoutInCell="1" allowOverlap="1" wp14:anchorId="2D2A6D15" wp14:editId="4FA788A8">
-                <wp:simplePos x="0" y="0"/>
-                <wp:positionH relativeFrom="column">
-                  <wp:posOffset>3933824</wp:posOffset>
-                </wp:positionH>
-                <wp:positionV relativeFrom="paragraph">
-                  <wp:posOffset>11430</wp:posOffset>
-                </wp:positionV>
-                <wp:extent cx="714375" cy="304800"/>
-                <wp:effectExtent l="0" t="0" r="28575" b="19050"/>
-                <wp:wrapNone/>
-                <wp:docPr id="23" name="Text Box 23"/>
-                <wp:cNvGraphicFramePr/>
-                <a:graphic xmlns:a="http://schemas.openxmlformats.org/drawingml/2006/main">
-                  <a:graphicData uri="http://schemas.microsoft.com/office/word/2010/wordprocessingShape">
-                    <wps:wsp>
-                      <wps:cNvSpPr txBox="1"/>
-                      <wps:spPr>
-                        <a:xfrm>
-                          <a:off x="0" y="0"/>
-                          <a:ext cx="714375" cy="304800"/>
-                        </a:xfrm>
-                        <a:prstGeom prst="rect">
-                          <a:avLst/>
-                        </a:prstGeom>
-                        <a:solidFill>
-                          <a:schemeClr val="lt1"/>
-                        </a:solidFill>
-                        <a:ln w="6350">
-                          <a:solidFill>
-                            <a:prstClr val="black"/>
-                          </a:solidFill>
-                        </a:ln>
-                        <a:effectLst/>
-                      </wps:spPr>
-                      <wps:style>
-                        <a:lnRef idx="0">
-                          <a:schemeClr val="accent1"/>
-                        </a:lnRef>
-                        <a:fillRef idx="0">
-                          <a:schemeClr val="accent1"/>
-                        </a:fillRef>
-                        <a:effectRef idx="0">
-                          <a:schemeClr val="accent1"/>
-                        </a:effectRef>
-                        <a:fontRef idx="minor">
-                          <a:schemeClr val="dk1"/>
-                        </a:fontRef>
-                      </wps:style>
-                      <wps:txbx>
-                        <w:txbxContent>
-                          <w:p>
-                            <w:pPr>
-                              <w:jc w:val="center"/>
-                            </w:pPr>
-                            <w:r>
-                              <w:t>Medium</w:t>
-                            </w:r>
-                          </w:p>
-                        </w:txbxContent>
-                      </wps:txbx>
-                      <wps:bodyPr rot="0" spcFirstLastPara="0" vertOverflow="overflow" horzOverflow="overflow" vert="horz" wrap="square" lIns="91440" tIns="45720" rIns="91440" bIns="45720" numCol="1" spcCol="0" rtlCol="0" fromWordArt="0" anchor="t" anchorCtr="0" forceAA="0" compatLnSpc="1">
-                        <a:prstTxWarp prst="textNoShape">
-                          <a:avLst/>
-                        </a:prstTxWarp>
-                        <a:noAutofit/>
-                      </wps:bodyPr>
-                    </wps:wsp>
-                  </a:graphicData>
-                </a:graphic>
-                <wp14:sizeRelH relativeFrom="margin">
-                  <wp14:pctWidth>0</wp14:pctWidth>
-                </wp14:sizeRelH>
-                <wp14:sizeRelV relativeFrom="margin">
-                  <wp14:pctHeight>0</wp14:pctHeight>
-                </wp14:sizeRelV>
-              </wp:anchor>
-            </w:drawing>
-          </mc:Choice>
-          <mc:Fallback>
-            <w:pict>
-              <v:shape w14:anchorId="2D2A6D15" id="Text Box 23" o:spid="_x0000_s1034" type="#_x0000_t202" style="position:absolute;margin-left:309.75pt;margin-top:.9pt;width:56.25pt;height:24pt;z-index:251691008;visibility:visible;mso-wrap-style:square;mso-width-percent:0;mso-height-percent:0;mso-wrap-distance-left:9pt;mso-wrap-distance-top:0;mso-wrap-distance-right:9pt;mso-wrap-distance-bottom:0;mso-position-horizontal:absolute;mso-position-horizontal-relative:text;mso-position-vertical:absolute;mso-position-vertical-relative:text;mso-width-percent:0;mso-height-percent:0;mso-width-relative:margin;mso-height-relative:margin;v-text-anchor:top" o:gfxdata="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" fillcolor="white [3201]" strokeweight=".5pt">
-                <v:textbox>
-                  <w:txbxContent>
-                    <w:p>
-                      <w:pPr>
-                        <w:jc w:val="center"/>
-                      </w:pPr>
-                      <w:r>
-                        <w:t>Medium</w:t>
-                      </w:r>
-                    </w:p>
-                  </w:txbxContent>
-                </v:textbox>
-              </v:shape>
-            </w:pict>
-          </mc:Fallback>
-        </mc:AlternateContent>
-      </w:r>
-      <w:r>
-        <w:rPr>
-          <w:noProof/>
-          <w:sz w:val="24"/>
-          <w:szCs w:val="24"/>
-        </w:rPr>
-        <mc:AlternateContent>
-          <mc:Choice Requires="wps">
-            <w:drawing>
-              <wp:anchor distT="0" distB="0" distL="114300" distR="114300" simplePos="0" relativeHeight="251681792" behindDoc="0" locked="0" layoutInCell="1" allowOverlap="1" wp14:anchorId="6932808D" wp14:editId="517A9429">
-                <wp:simplePos x="0" y="0"/>
-                <wp:positionH relativeFrom="column">
-                  <wp:posOffset>2971799</wp:posOffset>
-                </wp:positionH>
-                <wp:positionV relativeFrom="paragraph">
-                  <wp:posOffset>116205</wp:posOffset>
-                </wp:positionV>
-                <wp:extent cx="523875" cy="19050"/>
-                <wp:effectExtent l="0" t="0" r="28575" b="19050"/>
-                <wp:wrapNone/>
-                <wp:docPr id="17" name="Straight Connector 17"/>
-                <wp:cNvGraphicFramePr/>
-                <a:graphic xmlns:a="http://schemas.openxmlformats.org/drawingml/2006/main">
-                  <a:graphicData uri="http://schemas.microsoft.com/office/word/2010/wordprocessingShape">
-                    <wps:wsp>
-                      <wps:cNvCnPr/>
-                      <wps:spPr>
-                        <a:xfrm>
-                          <a:off x="0" y="0"/>
-                          <a:ext cx="523875" cy="19050"/>
-                        </a:xfrm>
-                        <a:prstGeom prst="line">
-                          <a:avLst/>
-                        </a:prstGeom>
-                      </wps:spPr>
-                      <wps:style>
-                        <a:lnRef idx="1">
-                          <a:schemeClr val="accent1"/>
-                        </a:lnRef>
-                        <a:fillRef idx="0">
-                          <a:schemeClr val="accent1"/>
-                        </a:fillRef>
-                        <a:effectRef idx="0">
-                          <a:schemeClr val="accent1"/>
-                        </a:effectRef>
-                        <a:fontRef idx="minor">
-                          <a:schemeClr val="tx1"/>
-                        </a:fontRef>
-                      </wps:style>
-                      <wps:bodyPr/>
-                    </wps:wsp>
-                  </a:graphicData>
-                </a:graphic>
-                <wp14:sizeRelH relativeFrom="margin">
-                  <wp14:pctWidth>0</wp14:pctWidth>
-                </wp14:sizeRelH>
-                <wp14:sizeRelV relativeFrom="margin">
-                  <wp14:pctHeight>0</wp14:pctHeight>
-                </wp14:sizeRelV>
-              </wp:anchor>
-            </w:drawing>
-          </mc:Choice>
-          <mc:Fallback>
-            <w:pict>
-              <v:line w14:anchorId="51D6499A" id="Straight Connector 17" o:spid="_x0000_s1026" style="position:absolute;z-index:251681792;visibility:visible;mso-wrap-style:square;mso-width-percent:0;mso-height-percent:0;mso-wrap-distance-left:9pt;mso-wrap-distance-top:0;mso-wrap-distance-right:9pt;mso-wrap-distance-bottom:0;mso-position-horizontal:absolute;mso-position-horizontal-relative:text;mso-position-vertical:absolute;mso-position-vertical-relative:text;mso-width-percent:0;mso-height-percent:0;mso-width-relative:margin;mso-height-relative:margin" from="234pt,9.15pt" to="275.25pt,10.65pt" o:gfxdata="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" strokecolor="#5b9bd5 [3204]" strokeweight=".5pt">
-                <v:stroke joinstyle="miter"/>
-              </v:line>
-            </w:pict>
-          </mc:Fallback>
-        </mc:AlternateContent>
-      </w:r>
-      <w:r>
-        <w:rPr>
-          <w:noProof/>
-          <w:sz w:val="24"/>
-          <w:szCs w:val="24"/>
-        </w:rPr>
-        <mc:AlternateContent>
-          <mc:Choice Requires="wps">
-            <w:drawing>
-              <wp:anchor distT="0" distB="0" distL="114300" distR="114300" simplePos="0" relativeHeight="251684864" behindDoc="0" locked="0" layoutInCell="1" allowOverlap="1" wp14:anchorId="6692DB28" wp14:editId="2AEE8DCF">
-                <wp:simplePos x="0" y="0"/>
-                <wp:positionH relativeFrom="column">
-                  <wp:posOffset>3495675</wp:posOffset>
-                </wp:positionH>
-                <wp:positionV relativeFrom="paragraph">
-                  <wp:posOffset>135255</wp:posOffset>
-                </wp:positionV>
-                <wp:extent cx="333375" cy="333375"/>
-                <wp:effectExtent l="0" t="0" r="47625" b="47625"/>
-                <wp:wrapNone/>
-                <wp:docPr id="20" name="Straight Arrow Connector 20"/>
-                <wp:cNvGraphicFramePr/>
-                <a:graphic xmlns:a="http://schemas.openxmlformats.org/drawingml/2006/main">
-                  <a:graphicData uri="http://schemas.microsoft.com/office/word/2010/wordprocessingShape">
-                    <wps:wsp>
-                      <wps:cNvCnPr/>
-                      <wps:spPr>
-                        <a:xfrm>
-                          <a:off x="0" y="0"/>
-                          <a:ext cx="333375" cy="333375"/>
-                        </a:xfrm>
-                        <a:prstGeom prst="straightConnector1">
-                          <a:avLst/>
-                        </a:prstGeom>
-                        <a:ln>
-                          <a:tailEnd type="triangle"/>
-                        </a:ln>
-                      </wps:spPr>
-                      <wps:style>
-                        <a:lnRef idx="1">
-                          <a:schemeClr val="accent1"/>
-                        </a:lnRef>
-                        <a:fillRef idx="0">
-                          <a:schemeClr val="accent1"/>
-                        </a:fillRef>
-                        <a:effectRef idx="0">
-                          <a:schemeClr val="accent1"/>
-                        </a:effectRef>
-                        <a:fontRef idx="minor">
-                          <a:schemeClr val="tx1"/>
-                        </a:fontRef>
-                      </wps:style>
-                      <wps:bodyPr/>
-                    </wps:wsp>
-                  </a:graphicData>
-                </a:graphic>
-              </wp:anchor>
-            </w:drawing>
-          </mc:Choice>
-          <mc:Fallback>
-            <w:pict>
-              <v:shape w14:anchorId="0D6C4C3C" id="Straight Arrow Connector 20" o:spid="_x0000_s1026" type="#_x0000_t32" style="position:absolute;margin-left:275.25pt;margin-top:10.65pt;width:26.25pt;height:26.25pt;z-index:251684864;visibility:visible;mso-wrap-style:square;mso-wrap-distance-left:9pt;mso-wrap-distance-top:0;mso-wrap-distance-right:9pt;mso-wrap-distance-bottom:0;mso-position-horizontal:absolute;mso-position-horizontal-relative:text;mso-position-vertical:absolute;mso-position-vertical-relative:text" o:gfxdata="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" strokecolor="#5b9bd5 [3204]" strokeweight=".5pt">
-                <v:stroke endarrow="block" joinstyle="miter"/>
-              </v:shape>
-            </w:pict>
-          </mc:Fallback>
-        </mc:AlternateContent>
-      </w:r>
-      <w:r>
-        <w:rPr>
-          <w:noProof/>
-          <w:sz w:val="24"/>
-          <w:szCs w:val="24"/>
-        </w:rPr>
-        <mc:AlternateContent>
-          <mc:Choice Requires="wps">
-            <w:drawing>
-              <wp:anchor distT="0" distB="0" distL="114300" distR="114300" simplePos="0" relativeHeight="251683840" behindDoc="0" locked="0" layoutInCell="1" allowOverlap="1" wp14:anchorId="1CC316D8" wp14:editId="03500B61">
-                <wp:simplePos x="0" y="0"/>
-                <wp:positionH relativeFrom="column">
-                  <wp:posOffset>3495675</wp:posOffset>
-                </wp:positionH>
-                <wp:positionV relativeFrom="paragraph">
-                  <wp:posOffset>135255</wp:posOffset>
-                </wp:positionV>
-                <wp:extent cx="342900" cy="0"/>
-                <wp:effectExtent l="0" t="76200" r="19050" b="95250"/>
-                <wp:wrapNone/>
-                <wp:docPr id="19" name="Straight Arrow Connector 19"/>
-                <wp:cNvGraphicFramePr/>
-                <a:graphic xmlns:a="http://schemas.openxmlformats.org/drawingml/2006/main">
-                  <a:graphicData uri="http://schemas.microsoft.com/office/word/2010/wordprocessingShape">
-                    <wps:wsp>
-                      <wps:cNvCnPr/>
-                      <wps:spPr>
-                        <a:xfrm>
-                          <a:off x="0" y="0"/>
-                          <a:ext cx="342900" cy="0"/>
-                        </a:xfrm>
-                        <a:prstGeom prst="straightConnector1">
-                          <a:avLst/>
-                        </a:prstGeom>
-                        <a:ln>
-                          <a:tailEnd type="triangle"/>
-                        </a:ln>
-                      </wps:spPr>
-                      <wps:style>
-                        <a:lnRef idx="1">
-                          <a:schemeClr val="accent1"/>
-                        </a:lnRef>
-                        <a:fillRef idx="0">
-                          <a:schemeClr val="accent1"/>
-                        </a:fillRef>
-                        <a:effectRef idx="0">
-                          <a:schemeClr val="accent1"/>
-                        </a:effectRef>
-                        <a:fontRef idx="minor">
-                          <a:schemeClr val="tx1"/>
-                        </a:fontRef>
-                      </wps:style>
-                      <wps:bodyPr/>
-                    </wps:wsp>
-                  </a:graphicData>
-                </a:graphic>
-              </wp:anchor>
-            </w:drawing>
-          </mc:Choice>
-          <mc:Fallback>
-            <w:pict>
-              <v:shape w14:anchorId="664DE5AE" id="Straight Arrow Connector 19" o:spid="_x0000_s1026" type="#_x0000_t32" style="position:absolute;margin-left:275.25pt;margin-top:10.65pt;width:27pt;height:0;z-index:251683840;visibility:visible;mso-wrap-style:square;mso-wrap-distance-left:9pt;mso-wrap-distance-top:0;mso-wrap-distance-right:9pt;mso-wrap-distance-bottom:0;mso-position-horizontal:absolute;mso-position-horizontal-relative:text;mso-position-vertical:absolute;mso-position-vertical-relative:text" o:gfxdata="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" strokecolor="#5b9bd5 [3204]" strokeweight=".5pt">
-                <v:stroke endarrow="block" joinstyle="miter"/>
-              </v:shape>
-            </w:pict>
-          </mc:Fallback>
-        </mc:AlternateContent>
-      </w:r>
-    </w:p>
-    <w:p>
-      <w:pPr>
-        <w:rPr>
-          <w:sz w:val="24"/>
-          <w:szCs w:val="24"/>
-        </w:rPr>
-      </w:pPr>
-      <w:r>
-        <w:rPr>
-          <w:noProof/>
-          <w:sz w:val="24"/>
-          <w:szCs w:val="24"/>
-        </w:rPr>
-        <mc:AlternateContent>
-          <mc:Choice Requires="wps">
-            <w:drawing>
-              <wp:anchor distT="0" distB="0" distL="114300" distR="114300" simplePos="0" relativeHeight="251688960" behindDoc="0" locked="0" layoutInCell="1" allowOverlap="1" wp14:anchorId="00BF7B30" wp14:editId="4CE59BB5">
-                <wp:simplePos x="0" y="0"/>
-                <wp:positionH relativeFrom="column">
-                  <wp:posOffset>3914775</wp:posOffset>
-                </wp:positionH>
-                <wp:positionV relativeFrom="paragraph">
-                  <wp:posOffset>71120</wp:posOffset>
-                </wp:positionV>
-                <wp:extent cx="476250" cy="304800"/>
-                <wp:effectExtent l="0" t="0" r="19050" b="19050"/>
-                <wp:wrapNone/>
-                <wp:docPr id="22" name="Text Box 22"/>
-                <wp:cNvGraphicFramePr/>
-                <a:graphic xmlns:a="http://schemas.openxmlformats.org/drawingml/2006/main">
-                  <a:graphicData uri="http://schemas.microsoft.com/office/word/2010/wordprocessingShape">
-                    <wps:wsp>
-                      <wps:cNvSpPr txBox="1"/>
-                      <wps:spPr>
-                        <a:xfrm>
-                          <a:off x="0" y="0"/>
-                          <a:ext cx="476250" cy="304800"/>
-                        </a:xfrm>
-                        <a:prstGeom prst="rect">
-                          <a:avLst/>
-                        </a:prstGeom>
-                        <a:solidFill>
-                          <a:schemeClr val="lt1"/>
-                        </a:solidFill>
-                        <a:ln w="6350">
-                          <a:solidFill>
-                            <a:prstClr val="black"/>
-                          </a:solidFill>
-                        </a:ln>
-                        <a:effectLst/>
-                      </wps:spPr>
-                      <wps:style>
-                        <a:lnRef idx="0">
-                          <a:schemeClr val="accent1"/>
-                        </a:lnRef>
-                        <a:fillRef idx="0">
-                          <a:schemeClr val="accent1"/>
-                        </a:fillRef>
-                        <a:effectRef idx="0">
-                          <a:schemeClr val="accent1"/>
-                        </a:effectRef>
-                        <a:fontRef idx="minor">
-                          <a:schemeClr val="dk1"/>
-                        </a:fontRef>
-                      </wps:style>
-                      <wps:txbx>
-                        <w:txbxContent>
-                          <w:p>
-                            <w:pPr>
-                              <w:jc w:val="center"/>
-                            </w:pPr>
-                            <w:r>
-                              <w:t>Hard</w:t>
-                            </w:r>
-                          </w:p>
-                        </w:txbxContent>
-                      </wps:txbx>
-                      <wps:bodyPr rot="0" spcFirstLastPara="0" vertOverflow="overflow" horzOverflow="overflow" vert="horz" wrap="square" lIns="91440" tIns="45720" rIns="91440" bIns="45720" numCol="1" spcCol="0" rtlCol="0" fromWordArt="0" anchor="t" anchorCtr="0" forceAA="0" compatLnSpc="1">
-                        <a:prstTxWarp prst="textNoShape">
-                          <a:avLst/>
-                        </a:prstTxWarp>
-                        <a:noAutofit/>
-                      </wps:bodyPr>
-                    </wps:wsp>
-                  </a:graphicData>
-                </a:graphic>
-                <wp14:sizeRelH relativeFrom="margin">
-                  <wp14:pctWidth>0</wp14:pctWidth>
-                </wp14:sizeRelH>
-                <wp14:sizeRelV relativeFrom="margin">
-                  <wp14:pctHeight>0</wp14:pctHeight>
-                </wp14:sizeRelV>
-              </wp:anchor>
-            </w:drawing>
-          </mc:Choice>
-          <mc:Fallback>
-            <w:pict>
-              <v:shape w14:anchorId="00BF7B30" id="Text Box 22" o:spid="_x0000_s1035" type="#_x0000_t202" style="position:absolute;margin-left:308.25pt;margin-top:5.6pt;width:37.5pt;height:24pt;z-index:251688960;visibility:visible;mso-wrap-style:square;mso-width-percent:0;mso-height-percent:0;mso-wrap-distance-left:9pt;mso-wrap-distance-top:0;mso-wrap-distance-right:9pt;mso-wrap-distance-bottom:0;mso-position-horizontal:absolute;mso-position-horizontal-relative:text;mso-position-vertical:absolute;mso-position-vertical-relative:text;mso-width-percent:0;mso-height-percent:0;mso-width-relative:margin;mso-height-relative:margin;v-text-anchor:top" o:gfxdata="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" fillcolor="white [3201]" strokeweight=".5pt">
-                <v:textbox>
-                  <w:txbxContent>
-                    <w:p>
-                      <w:pPr>
-                        <w:jc w:val="center"/>
-                      </w:pPr>
-                      <w:r>
-                        <w:t>Hard</w:t>
-                      </w:r>
-                    </w:p>
-                  </w:txbxContent>
-                </v:textbox>
-              </v:shape>
-            </w:pict>
-          </mc:Fallback>
-        </mc:AlternateContent>
-      </w:r>
-    </w:p>
-    <w:p>
-      <w:pPr>
-        <w:rPr>
-          <w:sz w:val="24"/>
-          <w:szCs w:val="24"/>
-        </w:rPr>
-      </w:pPr>
     </w:p>
     <w:p>
       <w:pPr>
@@ -2201,58 +1394,68 @@
           <w:sz w:val="24"/>
           <w:szCs w:val="24"/>
           <w:u w:val="single"/>
-        </w:rPr>
-      </w:pPr>
-    </w:p>
-    <w:p>
-      <w:pPr>
-        <w:rPr>
-          <w:b/>
-          <w:sz w:val="24"/>
-          <w:szCs w:val="24"/>
-        </w:rPr>
-      </w:pPr>
-      <w:r>
-        <w:rPr>
-          <w:b/>
-          <w:sz w:val="24"/>
-          <w:szCs w:val="24"/>
-        </w:rPr>
-        <w:lastRenderedPageBreak/>
-        <w:t>Artificial Intelligence</w:t>
-      </w:r>
-    </w:p>
-    <w:p>
-      <w:pPr>
-        <w:rPr>
-          <w:sz w:val="24"/>
-          <w:szCs w:val="24"/>
-        </w:rPr>
-      </w:pPr>
-      <w:r>
-        <w:rPr>
-          <w:sz w:val="24"/>
-          <w:szCs w:val="24"/>
-        </w:rPr>
-        <w:t>The lower difficulty AI will try and run into the player, following them around the map until so. The higher difficulty AI will try and shoot the player, which damages them. Once the player is run into/shot then they will lose a life point and will be slowed for a little while.</w:t>
-      </w:r>
-    </w:p>
-    <w:p>
-      <w:pPr>
-        <w:rPr>
-          <w:b/>
-          <w:sz w:val="24"/>
-          <w:szCs w:val="24"/>
         </w:rPr>
       </w:pPr>
       <w:bookmarkStart w:id="0" w:name="_GoBack"/>
       <w:bookmarkEnd w:id="0"/>
-      <w:r>
+    </w:p>
+    <w:p>
+      <w:pPr>
         <w:rPr>
           <w:b/>
           <w:sz w:val="24"/>
           <w:szCs w:val="24"/>
-        </w:rPr>
+          <w:u w:val="single"/>
+        </w:rPr>
+      </w:pPr>
+    </w:p>
+    <w:p>
+      <w:pPr>
+        <w:rPr>
+          <w:b/>
+          <w:sz w:val="24"/>
+          <w:szCs w:val="24"/>
+        </w:rPr>
+      </w:pPr>
+      <w:r>
+        <w:rPr>
+          <w:b/>
+          <w:sz w:val="24"/>
+          <w:szCs w:val="24"/>
+        </w:rPr>
+        <w:t>Artificial Intelligence</w:t>
+      </w:r>
+    </w:p>
+    <w:p>
+      <w:pPr>
+        <w:rPr>
+          <w:sz w:val="24"/>
+          <w:szCs w:val="24"/>
+        </w:rPr>
+      </w:pPr>
+      <w:r>
+        <w:rPr>
+          <w:sz w:val="24"/>
+          <w:szCs w:val="24"/>
+        </w:rPr>
+        <w:t>The lower difficulty AI will try and run into the player, following them around the map until so. The higher difficulty AI will try and shoot the player, which damages them. Once the player is run into/shot then they will lose a life point and will be slowed for a little while.</w:t>
+      </w:r>
+    </w:p>
+    <w:p>
+      <w:pPr>
+        <w:rPr>
+          <w:b/>
+          <w:sz w:val="24"/>
+          <w:szCs w:val="24"/>
+        </w:rPr>
+      </w:pPr>
+      <w:r>
+        <w:rPr>
+          <w:b/>
+          <w:sz w:val="24"/>
+          <w:szCs w:val="24"/>
+        </w:rPr>
+        <w:lastRenderedPageBreak/>
         <w:t>User Interface</w:t>
       </w:r>
       <w:r>
@@ -7419,8 +6622,80 @@
           <w:sz w:val="24"/>
           <w:szCs w:val="24"/>
         </w:rPr>
+        <w:t xml:space="preserve">We will have an explosion sound effect for when the player or the enemies die. There will be a “pew </w:t>
+      </w:r>
+      <w:proofErr w:type="spellStart"/>
+      <w:r>
+        <w:rPr>
+          <w:sz w:val="24"/>
+          <w:szCs w:val="24"/>
+        </w:rPr>
+        <w:t>pew</w:t>
+      </w:r>
+      <w:proofErr w:type="spellEnd"/>
+      <w:r>
+        <w:rPr>
+          <w:sz w:val="24"/>
+          <w:szCs w:val="24"/>
+        </w:rPr>
+        <w:t>” for when the player shoots.</w:t>
+      </w:r>
+      <w:r>
+        <w:rPr>
+          <w:sz w:val="24"/>
+          <w:szCs w:val="24"/>
+        </w:rPr>
+        <w:t xml:space="preserve"> The explosion sound effect will be called when </w:t>
+      </w:r>
+      <w:r>
+        <w:rPr>
+          <w:sz w:val="24"/>
+          <w:szCs w:val="24"/>
+        </w:rPr>
+        <w:t>the player/an enemy dies, the bullet sound effect will be drawn when the player fires a bullet.</w:t>
+      </w:r>
+      <w:r>
+        <w:rPr>
+          <w:sz w:val="24"/>
+          <w:szCs w:val="24"/>
+        </w:rPr>
+        <w:t xml:space="preserve"> </w:t>
+      </w:r>
+      <w:r>
+        <w:rPr>
+          <w:sz w:val="24"/>
+          <w:szCs w:val="24"/>
+        </w:rPr>
+        <w:t>T</w:t>
+      </w:r>
+      <w:r>
+        <w:rPr>
+          <w:sz w:val="24"/>
+          <w:szCs w:val="24"/>
+        </w:rPr>
+        <w:t xml:space="preserve">he </w:t>
+      </w:r>
+      <w:r>
+        <w:rPr>
+          <w:sz w:val="24"/>
+          <w:szCs w:val="24"/>
+        </w:rPr>
         <w:lastRenderedPageBreak/>
-        <w:t xml:space="preserve">We will have an explosion sound effect for when the player or the enemies die. There will be a “pew </w:t>
+        <w:t>bulle</w:t>
+      </w:r>
+      <w:r>
+        <w:rPr>
+          <w:sz w:val="24"/>
+          <w:szCs w:val="24"/>
+        </w:rPr>
+        <w:t>t</w:t>
+      </w:r>
+      <w:r>
+        <w:rPr>
+          <w:sz w:val="24"/>
+          <w:szCs w:val="24"/>
+        </w:rPr>
+        <w:t xml:space="preserve"> sound effect will be called </w:t>
       </w:r>
       <w:proofErr w:type="spellStart"/>
       <w:r>
@@ -7428,7 +6703,7 @@
           <w:sz w:val="24"/>
           <w:szCs w:val="24"/>
         </w:rPr>
-        <w:t>pew</w:t>
+        <w:t>BulletEffect</w:t>
       </w:r>
       <w:proofErr w:type="spellEnd"/>
       <w:r>
@@ -7436,22 +6711,72 @@
           <w:sz w:val="24"/>
           <w:szCs w:val="24"/>
         </w:rPr>
-        <w:t>” for when the player shoots.</w:t>
-      </w:r>
-      <w:r>
-        <w:rPr>
-          <w:sz w:val="24"/>
-          <w:szCs w:val="24"/>
-        </w:rPr>
-        <w:t xml:space="preserve"> The explosion sound effect will be called when </w:t>
-      </w:r>
-      <w:r>
-        <w:rPr>
-          <w:sz w:val="24"/>
-          <w:szCs w:val="24"/>
-        </w:rPr>
-        <w:t>the player/an enemy dies, the bullet sound effect will be drawn when the player fires a bullet.</w:t>
-      </w:r>
+        <w:t xml:space="preserve">, and the explosion sound effect will be called </w:t>
+      </w:r>
+      <w:proofErr w:type="spellStart"/>
+      <w:r>
+        <w:rPr>
+          <w:sz w:val="24"/>
+          <w:szCs w:val="24"/>
+        </w:rPr>
+        <w:t>ExplosionEffect</w:t>
+      </w:r>
+      <w:proofErr w:type="spellEnd"/>
+      <w:r>
+        <w:rPr>
+          <w:sz w:val="24"/>
+          <w:szCs w:val="24"/>
+        </w:rPr>
+        <w:t>.</w:t>
+      </w:r>
+    </w:p>
+    <w:p>
+      <w:pPr>
+        <w:rPr>
+          <w:b/>
+          <w:sz w:val="24"/>
+          <w:szCs w:val="24"/>
+        </w:rPr>
+      </w:pPr>
+      <w:r>
+        <w:rPr>
+          <w:b/>
+          <w:sz w:val="24"/>
+          <w:szCs w:val="24"/>
+        </w:rPr>
+        <w:t>Music</w:t>
+      </w:r>
+    </w:p>
+    <w:p>
+      <w:pPr>
+        <w:rPr>
+          <w:sz w:val="24"/>
+          <w:szCs w:val="24"/>
+        </w:rPr>
+      </w:pPr>
+      <w:r>
+        <w:rPr>
+          <w:sz w:val="24"/>
+          <w:szCs w:val="24"/>
+        </w:rPr>
+        <w:t xml:space="preserve">A 80s remix of </w:t>
+      </w:r>
+      <w:r>
+        <w:rPr>
+          <w:sz w:val="24"/>
+          <w:szCs w:val="24"/>
+        </w:rPr>
+        <w:t xml:space="preserve">Sandstorm by </w:t>
+      </w:r>
+      <w:proofErr w:type="spellStart"/>
+      <w:r>
+        <w:rPr>
+          <w:sz w:val="24"/>
+          <w:szCs w:val="24"/>
+        </w:rPr>
+        <w:t>Darude</w:t>
+      </w:r>
+      <w:proofErr w:type="spellEnd"/>
       <w:r>
         <w:rPr>
           <w:sz w:val="24"/>
@@ -7464,28 +6789,39 @@
           <w:sz w:val="24"/>
           <w:szCs w:val="24"/>
         </w:rPr>
-        <w:t>T</w:t>
-      </w:r>
-      <w:r>
-        <w:rPr>
-          <w:sz w:val="24"/>
-          <w:szCs w:val="24"/>
-        </w:rPr>
-        <w:t>he bulle</w:t>
-      </w:r>
-      <w:r>
-        <w:rPr>
-          <w:sz w:val="24"/>
-          <w:szCs w:val="24"/>
-        </w:rPr>
-        <w:t>t</w:t>
-      </w:r>
-      <w:r>
-        <w:rPr>
-          <w:sz w:val="24"/>
-          <w:szCs w:val="24"/>
-        </w:rPr>
-        <w:t xml:space="preserve"> sound effect will be called </w:t>
+        <w:t>plays throughout the whole game, it is fast paced which fits the gameplay.</w:t>
+      </w:r>
+    </w:p>
+    <w:p>
+      <w:pPr>
+        <w:rPr>
+          <w:b/>
+          <w:sz w:val="24"/>
+          <w:szCs w:val="24"/>
+        </w:rPr>
+      </w:pPr>
+      <w:r>
+        <w:rPr>
+          <w:b/>
+          <w:sz w:val="24"/>
+          <w:szCs w:val="24"/>
+        </w:rPr>
+        <w:t>Story</w:t>
+      </w:r>
+    </w:p>
+    <w:p>
+      <w:pPr>
+        <w:rPr>
+          <w:sz w:val="24"/>
+          <w:szCs w:val="24"/>
+        </w:rPr>
+      </w:pPr>
+      <w:r>
+        <w:rPr>
+          <w:sz w:val="24"/>
+          <w:szCs w:val="24"/>
+        </w:rPr>
+        <w:t xml:space="preserve">The alien race, </w:t>
       </w:r>
       <w:proofErr w:type="spellStart"/>
       <w:r>
@@ -7493,7 +6829,7 @@
           <w:sz w:val="24"/>
           <w:szCs w:val="24"/>
         </w:rPr>
-        <w:t>BulletEffect</w:t>
+        <w:t>Tiam</w:t>
       </w:r>
       <w:proofErr w:type="spellEnd"/>
       <w:r>
@@ -7501,23 +6837,14 @@
           <w:sz w:val="24"/>
           <w:szCs w:val="24"/>
         </w:rPr>
-        <w:t xml:space="preserve">, and the explosion sound effect will be called </w:t>
-      </w:r>
-      <w:proofErr w:type="spellStart"/>
-      <w:r>
-        <w:rPr>
-          <w:sz w:val="24"/>
-          <w:szCs w:val="24"/>
-        </w:rPr>
-        <w:t>ExplosionEffect</w:t>
-      </w:r>
-      <w:proofErr w:type="spellEnd"/>
-      <w:r>
-        <w:rPr>
-          <w:sz w:val="24"/>
-          <w:szCs w:val="24"/>
-        </w:rPr>
-        <w:t>.</w:t>
+        <w:t>, created shape looking ships and attacked Earth. Earth had to defend themselves, so they created S.T.E.V.E (Super Tatum Evolutionary Vapor Enigma)</w:t>
+      </w:r>
+      <w:r>
+        <w:rPr>
+          <w:sz w:val="24"/>
+          <w:szCs w:val="24"/>
+        </w:rPr>
+        <w:t xml:space="preserve"> which could hopefully eradicate the aliens from earth’s atmosphere. Based on how the player goes, he will continue that story by either winning or losing.</w:t>
       </w:r>
     </w:p>
     <w:p>
@@ -7526,6 +6853,7 @@
           <w:b/>
           <w:sz w:val="24"/>
           <w:szCs w:val="24"/>
+          <w:u w:val="single"/>
         </w:rPr>
       </w:pPr>
       <w:r>
@@ -7533,116 +6861,198 @@
           <w:b/>
           <w:sz w:val="24"/>
           <w:szCs w:val="24"/>
-        </w:rPr>
-        <w:t>Music</w:t>
-      </w:r>
-    </w:p>
-    <w:p>
-      <w:pPr>
-        <w:rPr>
-          <w:sz w:val="24"/>
-          <w:szCs w:val="24"/>
-        </w:rPr>
-      </w:pPr>
-      <w:r>
-        <w:rPr>
-          <w:sz w:val="24"/>
-          <w:szCs w:val="24"/>
-        </w:rPr>
-        <w:t xml:space="preserve">A 80s remix of </w:t>
-      </w:r>
-      <w:r>
-        <w:rPr>
-          <w:sz w:val="24"/>
-          <w:szCs w:val="24"/>
-        </w:rPr>
-        <w:t xml:space="preserve">Sandstorm by </w:t>
-      </w:r>
-      <w:proofErr w:type="spellStart"/>
-      <w:r>
-        <w:rPr>
-          <w:sz w:val="24"/>
-          <w:szCs w:val="24"/>
-        </w:rPr>
-        <w:t>Darude</w:t>
-      </w:r>
-      <w:proofErr w:type="spellEnd"/>
-      <w:r>
-        <w:rPr>
-          <w:sz w:val="24"/>
-          <w:szCs w:val="24"/>
-        </w:rPr>
-        <w:t xml:space="preserve"> </w:t>
-      </w:r>
-      <w:r>
-        <w:rPr>
-          <w:sz w:val="24"/>
-          <w:szCs w:val="24"/>
-        </w:rPr>
-        <w:t>plays throughout the whole game, it is fast paced which fits the gameplay.</w:t>
-      </w:r>
-    </w:p>
-    <w:p>
-      <w:pPr>
+          <w:u w:val="single"/>
+        </w:rPr>
+        <w:t>Level Requirements</w:t>
+      </w:r>
+    </w:p>
+    <w:p>
+      <w:pPr>
+        <w:rPr>
+          <w:sz w:val="24"/>
+          <w:szCs w:val="24"/>
+        </w:rPr>
+      </w:pPr>
+      <w:r>
         <w:rPr>
           <w:b/>
           <w:sz w:val="24"/>
           <w:szCs w:val="24"/>
         </w:rPr>
-      </w:pPr>
-      <w:r>
+        <w:t>Level Diagram</w:t>
+      </w:r>
+    </w:p>
+    <w:p>
+      <w:pPr>
+        <w:rPr>
+          <w:sz w:val="24"/>
+          <w:szCs w:val="24"/>
+        </w:rPr>
+      </w:pPr>
+      <w:r>
+        <w:rPr>
+          <w:sz w:val="24"/>
+          <w:szCs w:val="24"/>
+        </w:rPr>
+        <w:t>Depending</w:t>
+      </w:r>
+      <w:r>
+        <w:rPr>
+          <w:sz w:val="24"/>
+          <w:szCs w:val="24"/>
+        </w:rPr>
+        <w:t xml:space="preserve"> on whether the player chooses to play ‘</w:t>
+      </w:r>
+      <w:r>
+        <w:rPr>
+          <w:sz w:val="24"/>
+          <w:szCs w:val="24"/>
+        </w:rPr>
+        <w:t>W</w:t>
+      </w:r>
+      <w:r>
+        <w:rPr>
+          <w:sz w:val="24"/>
+          <w:szCs w:val="24"/>
+        </w:rPr>
+        <w:t xml:space="preserve">ave </w:t>
+      </w:r>
+      <w:r>
+        <w:rPr>
+          <w:sz w:val="24"/>
+          <w:szCs w:val="24"/>
+        </w:rPr>
+        <w:t>M</w:t>
+      </w:r>
+      <w:r>
+        <w:rPr>
+          <w:sz w:val="24"/>
+          <w:szCs w:val="24"/>
+        </w:rPr>
+        <w:t>ode’ or ‘</w:t>
+      </w:r>
+      <w:r>
+        <w:rPr>
+          <w:sz w:val="24"/>
+          <w:szCs w:val="24"/>
+        </w:rPr>
+        <w:t>S</w:t>
+      </w:r>
+      <w:r>
+        <w:rPr>
+          <w:sz w:val="24"/>
+          <w:szCs w:val="24"/>
+        </w:rPr>
+        <w:t xml:space="preserve">urvival </w:t>
+      </w:r>
+      <w:r>
+        <w:rPr>
+          <w:sz w:val="24"/>
+          <w:szCs w:val="24"/>
+        </w:rPr>
+        <w:t>M</w:t>
+      </w:r>
+      <w:r>
+        <w:rPr>
+          <w:sz w:val="24"/>
+          <w:szCs w:val="24"/>
+        </w:rPr>
+        <w:t>ode’</w:t>
+      </w:r>
+      <w:r>
+        <w:rPr>
+          <w:sz w:val="24"/>
+          <w:szCs w:val="24"/>
+        </w:rPr>
+        <w:t xml:space="preserve"> than the level design will be a little different to each other. In ‘Wave Mode’ the player will go up against ten waves. In ‘Survival Mode’ a constant flow of enemies will spawn and player must survive for as long as possible.</w:t>
+      </w:r>
+    </w:p>
+    <w:p>
+      <w:pPr>
         <w:rPr>
           <w:b/>
           <w:sz w:val="24"/>
           <w:szCs w:val="24"/>
         </w:rPr>
-        <w:t>Story</w:t>
-      </w:r>
-    </w:p>
-    <w:p>
-      <w:pPr>
-        <w:rPr>
-          <w:sz w:val="24"/>
-          <w:szCs w:val="24"/>
-        </w:rPr>
-      </w:pPr>
-      <w:r>
-        <w:rPr>
-          <w:sz w:val="24"/>
-          <w:szCs w:val="24"/>
-        </w:rPr>
-        <w:t xml:space="preserve">The alien race, </w:t>
-      </w:r>
-      <w:proofErr w:type="spellStart"/>
-      <w:r>
-        <w:rPr>
-          <w:sz w:val="24"/>
-          <w:szCs w:val="24"/>
-        </w:rPr>
-        <w:t>Tiam</w:t>
-      </w:r>
-      <w:proofErr w:type="spellEnd"/>
-      <w:r>
-        <w:rPr>
-          <w:sz w:val="24"/>
-          <w:szCs w:val="24"/>
-        </w:rPr>
-        <w:t>, created shape looking ships and attacked Earth. Earth had to defend themselves, so they created S.T.E.V.E (Super Tatum Evolutionary Vapor Enigma)</w:t>
-      </w:r>
-      <w:r>
-        <w:rPr>
-          <w:sz w:val="24"/>
-          <w:szCs w:val="24"/>
-        </w:rPr>
-        <w:t xml:space="preserve"> which could hopefully eradicate the aliens from earth’s atmosphere. Based on how the player goes, he will continue that story by either winning or losing.</w:t>
-      </w:r>
-    </w:p>
-    <w:p>
-      <w:pPr>
+      </w:pPr>
+      <w:r>
         <w:rPr>
           <w:b/>
           <w:sz w:val="24"/>
           <w:szCs w:val="24"/>
+        </w:rPr>
+        <w:t>Asset Revelation Schedule</w:t>
+      </w:r>
+    </w:p>
+    <w:p>
+      <w:pPr>
+        <w:rPr>
+          <w:sz w:val="24"/>
+          <w:szCs w:val="24"/>
+        </w:rPr>
+      </w:pPr>
+      <w:r>
+        <w:rPr>
+          <w:sz w:val="24"/>
+          <w:szCs w:val="24"/>
+        </w:rPr>
+        <w:t>All assets are revealed as soon as the player starts the game.</w:t>
+      </w:r>
+    </w:p>
+    <w:p>
+      <w:pPr>
+        <w:rPr>
+          <w:b/>
+          <w:sz w:val="24"/>
+          <w:szCs w:val="24"/>
+        </w:rPr>
+      </w:pPr>
+      <w:r>
+        <w:rPr>
+          <w:b/>
+          <w:sz w:val="24"/>
+          <w:szCs w:val="24"/>
+        </w:rPr>
+        <w:t>Level Design Seeds</w:t>
+      </w:r>
+    </w:p>
+    <w:p>
+      <w:pPr>
+        <w:rPr>
+          <w:sz w:val="24"/>
+          <w:szCs w:val="24"/>
+        </w:rPr>
+      </w:pPr>
+      <w:r>
+        <w:rPr>
+          <w:sz w:val="24"/>
+          <w:szCs w:val="24"/>
+        </w:rPr>
+        <w:t>The level for ‘Wave Mode’ is to destroy all the enemies that come in each wave. The level for ‘Survival Mode’ is to keep fighting until the player dies.</w:t>
+      </w:r>
+    </w:p>
+    <w:p>
+      <w:pPr>
+        <w:rPr>
+          <w:sz w:val="24"/>
+          <w:szCs w:val="24"/>
+        </w:rPr>
+      </w:pPr>
+    </w:p>
+    <w:p>
+      <w:pPr>
+        <w:rPr>
+          <w:sz w:val="24"/>
+          <w:szCs w:val="24"/>
+        </w:rPr>
+      </w:pPr>
+    </w:p>
+    <w:p>
+      <w:pPr>
+        <w:rPr>
+          <w:b/>
+          <w:sz w:val="24"/>
+          <w:szCs w:val="24"/>
           <w:u w:val="single"/>
         </w:rPr>
       </w:pPr>
@@ -7653,148 +7063,82 @@
           <w:szCs w:val="24"/>
           <w:u w:val="single"/>
         </w:rPr>
-        <w:t>Level Requirements</w:t>
-      </w:r>
-    </w:p>
-    <w:p>
-      <w:pPr>
-        <w:rPr>
-          <w:sz w:val="24"/>
-          <w:szCs w:val="24"/>
-        </w:rPr>
-      </w:pPr>
-      <w:r>
+        <w:t>Controls</w:t>
+      </w:r>
+    </w:p>
+    <w:p>
+      <w:pPr>
+        <w:rPr>
+          <w:sz w:val="24"/>
+          <w:szCs w:val="24"/>
+        </w:rPr>
+      </w:pPr>
+      <w:r>
+        <w:rPr>
+          <w:sz w:val="24"/>
+          <w:szCs w:val="24"/>
+        </w:rPr>
+        <w:t>Player 1 uses the WASD keys to move and space bar to shoot. Player 2 uses the arrow keys to move and shift/ctrl to shoot (ctrl is in case the user has sticky keys). The mouse is used to navigate the menus.</w:t>
+      </w:r>
+    </w:p>
+    <w:p>
+      <w:pPr>
         <w:rPr>
           <w:b/>
           <w:sz w:val="24"/>
           <w:szCs w:val="24"/>
-        </w:rPr>
-        <w:t>Level Diagram</w:t>
-      </w:r>
-    </w:p>
-    <w:p>
-      <w:pPr>
-        <w:rPr>
-          <w:sz w:val="24"/>
-          <w:szCs w:val="24"/>
-        </w:rPr>
-      </w:pPr>
-      <w:r>
-        <w:rPr>
-          <w:sz w:val="24"/>
-          <w:szCs w:val="24"/>
-        </w:rPr>
-        <w:t>Depending</w:t>
-      </w:r>
-      <w:r>
-        <w:rPr>
-          <w:sz w:val="24"/>
-          <w:szCs w:val="24"/>
-        </w:rPr>
-        <w:t xml:space="preserve"> on whether the player chooses to play ‘</w:t>
-      </w:r>
-      <w:r>
-        <w:rPr>
-          <w:sz w:val="24"/>
-          <w:szCs w:val="24"/>
-        </w:rPr>
-        <w:t>W</w:t>
-      </w:r>
-      <w:r>
-        <w:rPr>
-          <w:sz w:val="24"/>
-          <w:szCs w:val="24"/>
-        </w:rPr>
-        <w:t xml:space="preserve">ave </w:t>
-      </w:r>
-      <w:r>
-        <w:rPr>
-          <w:sz w:val="24"/>
-          <w:szCs w:val="24"/>
-        </w:rPr>
-        <w:t>M</w:t>
-      </w:r>
-      <w:r>
-        <w:rPr>
-          <w:sz w:val="24"/>
-          <w:szCs w:val="24"/>
-        </w:rPr>
-        <w:t>ode’ or ‘</w:t>
-      </w:r>
-      <w:r>
-        <w:rPr>
-          <w:sz w:val="24"/>
-          <w:szCs w:val="24"/>
-        </w:rPr>
-        <w:t>S</w:t>
-      </w:r>
-      <w:r>
-        <w:rPr>
-          <w:sz w:val="24"/>
-          <w:szCs w:val="24"/>
-        </w:rPr>
-        <w:t xml:space="preserve">urvival </w:t>
-      </w:r>
-      <w:r>
-        <w:rPr>
-          <w:sz w:val="24"/>
-          <w:szCs w:val="24"/>
-        </w:rPr>
-        <w:t>M</w:t>
-      </w:r>
-      <w:r>
-        <w:rPr>
-          <w:sz w:val="24"/>
-          <w:szCs w:val="24"/>
-        </w:rPr>
-        <w:t>ode’</w:t>
-      </w:r>
-      <w:r>
-        <w:rPr>
-          <w:sz w:val="24"/>
-          <w:szCs w:val="24"/>
-        </w:rPr>
-        <w:t xml:space="preserve"> than the level design will be a little different to each other. In ‘Wave Mode’ the player will go up against ten waves. In ‘Survival Mode’ a constant flow of enemies will spawn and player must survive for as long as possible.</w:t>
-      </w:r>
-    </w:p>
-    <w:p>
-      <w:pPr>
+          <w:u w:val="single"/>
+        </w:rPr>
+      </w:pPr>
+      <w:r>
         <w:rPr>
           <w:b/>
           <w:sz w:val="24"/>
           <w:szCs w:val="24"/>
-        </w:rPr>
-      </w:pPr>
-      <w:r>
+          <w:u w:val="single"/>
+        </w:rPr>
+        <w:t>Target Audience</w:t>
+      </w:r>
+    </w:p>
+    <w:p>
+      <w:pPr>
+        <w:rPr>
+          <w:sz w:val="24"/>
+          <w:szCs w:val="24"/>
+        </w:rPr>
+      </w:pPr>
+      <w:r>
+        <w:rPr>
+          <w:sz w:val="24"/>
+          <w:szCs w:val="24"/>
+        </w:rPr>
+        <w:t>The target audience is everyone above 6 years old.</w:t>
+      </w:r>
+    </w:p>
+    <w:p>
+      <w:pPr>
         <w:rPr>
           <w:b/>
           <w:sz w:val="24"/>
           <w:szCs w:val="24"/>
-        </w:rPr>
-        <w:t>Asset Revelation Schedule</w:t>
-      </w:r>
-    </w:p>
-    <w:p>
-      <w:pPr>
-        <w:rPr>
-          <w:sz w:val="24"/>
-          <w:szCs w:val="24"/>
-        </w:rPr>
-      </w:pPr>
-      <w:r>
-        <w:rPr>
-          <w:sz w:val="24"/>
-          <w:szCs w:val="24"/>
-        </w:rPr>
-        <w:t>All assets are revealed as soon as the player starts the game.</w:t>
-      </w:r>
-    </w:p>
-    <w:p>
-      <w:pPr>
+          <w:u w:val="single"/>
+        </w:rPr>
+      </w:pPr>
+      <w:r>
         <w:rPr>
           <w:b/>
           <w:sz w:val="24"/>
           <w:szCs w:val="24"/>
+          <w:u w:val="single"/>
+        </w:rPr>
+        <w:t>Who Completed which Feature?</w:t>
+      </w:r>
+    </w:p>
+    <w:p>
+      <w:pPr>
+        <w:rPr>
+          <w:sz w:val="24"/>
+          <w:szCs w:val="24"/>
         </w:rPr>
       </w:pPr>
       <w:r>
@@ -7803,141 +7147,7 @@
           <w:sz w:val="24"/>
           <w:szCs w:val="24"/>
         </w:rPr>
-        <w:t>Level Design Seeds</w:t>
-      </w:r>
-    </w:p>
-    <w:p>
-      <w:pPr>
-        <w:rPr>
-          <w:sz w:val="24"/>
-          <w:szCs w:val="24"/>
-        </w:rPr>
-      </w:pPr>
-      <w:r>
-        <w:rPr>
-          <w:sz w:val="24"/>
-          <w:szCs w:val="24"/>
-        </w:rPr>
-        <w:t>The level for ‘Wave Mode’ is to destroy all the enemies that come in each wave. The level for ‘Survival Mode’ is to keep fighting until the player dies.</w:t>
-      </w:r>
-    </w:p>
-    <w:p>
-      <w:pPr>
-        <w:rPr>
-          <w:sz w:val="24"/>
-          <w:szCs w:val="24"/>
-        </w:rPr>
-      </w:pPr>
-    </w:p>
-    <w:p>
-      <w:pPr>
-        <w:rPr>
-          <w:sz w:val="24"/>
-          <w:szCs w:val="24"/>
-        </w:rPr>
-      </w:pPr>
-    </w:p>
-    <w:p>
-      <w:pPr>
-        <w:rPr>
-          <w:b/>
-          <w:sz w:val="24"/>
-          <w:szCs w:val="24"/>
-          <w:u w:val="single"/>
-        </w:rPr>
-      </w:pPr>
-      <w:r>
-        <w:rPr>
-          <w:b/>
-          <w:sz w:val="24"/>
-          <w:szCs w:val="24"/>
-          <w:u w:val="single"/>
-        </w:rPr>
-        <w:t>Controls</w:t>
-      </w:r>
-    </w:p>
-    <w:p>
-      <w:pPr>
-        <w:rPr>
-          <w:sz w:val="24"/>
-          <w:szCs w:val="24"/>
-        </w:rPr>
-      </w:pPr>
-      <w:r>
-        <w:rPr>
-          <w:sz w:val="24"/>
-          <w:szCs w:val="24"/>
-        </w:rPr>
-        <w:t>Player 1 uses the WASD keys to move and space bar to shoot. Player 2 uses the arrow keys to move and shift/ctrl to shoot (ctrl is in case the user has sticky keys). The mouse is used to navigate the menus.</w:t>
-      </w:r>
-    </w:p>
-    <w:p>
-      <w:pPr>
-        <w:rPr>
-          <w:b/>
-          <w:sz w:val="24"/>
-          <w:szCs w:val="24"/>
-          <w:u w:val="single"/>
-        </w:rPr>
-      </w:pPr>
-      <w:r>
-        <w:rPr>
-          <w:b/>
-          <w:sz w:val="24"/>
-          <w:szCs w:val="24"/>
-          <w:u w:val="single"/>
-        </w:rPr>
-        <w:t>Target Audience</w:t>
-      </w:r>
-    </w:p>
-    <w:p>
-      <w:pPr>
-        <w:rPr>
-          <w:sz w:val="24"/>
-          <w:szCs w:val="24"/>
-        </w:rPr>
-      </w:pPr>
-      <w:r>
-        <w:rPr>
-          <w:sz w:val="24"/>
-          <w:szCs w:val="24"/>
-        </w:rPr>
-        <w:t>The target audience is everyone above 6 years old.</w:t>
-      </w:r>
-    </w:p>
-    <w:p>
-      <w:pPr>
-        <w:rPr>
-          <w:b/>
-          <w:sz w:val="24"/>
-          <w:szCs w:val="24"/>
-          <w:u w:val="single"/>
-        </w:rPr>
-      </w:pPr>
-      <w:r>
-        <w:rPr>
-          <w:b/>
-          <w:sz w:val="24"/>
-          <w:szCs w:val="24"/>
-          <w:u w:val="single"/>
-        </w:rPr>
         <w:lastRenderedPageBreak/>
-        <w:t>Who Completed which Feature?</w:t>
-      </w:r>
-    </w:p>
-    <w:p>
-      <w:pPr>
-        <w:rPr>
-          <w:sz w:val="24"/>
-          <w:szCs w:val="24"/>
-        </w:rPr>
-      </w:pPr>
-      <w:r>
-        <w:rPr>
-          <w:b/>
-          <w:sz w:val="24"/>
-          <w:szCs w:val="24"/>
-        </w:rPr>
         <w:t>Jeremy Craig:</w:t>
       </w:r>
       <w:r>

</xml_diff>